<commit_message>
ajout du journal de bord et mise à jour du rapport
</commit_message>
<xml_diff>
--- a/RAPPORT.docx
+++ b/RAPPORT.docx
@@ -35,9 +35,3080 @@
       </w:r>
     </w:p>
     <w:p>
+      <w:r>
+        <w:t>Choregraphe est une application destop utilisée pour</w:t>
+      </w:r>
+      <w:r>
+        <w:t xml:space="preserve"> la simulation des robots conçus par le groupe Albatran. Par conséquent, nous utiliserons pour effectuer des simulations du robot Pepper</w:t>
+      </w:r>
+      <w:r>
+        <w:t>.</w:t>
+      </w:r>
+    </w:p>
+    <w:p>
+      <w:pPr>
+        <w:pStyle w:val="Titre5"/>
+        <w:numPr>
+          <w:ilvl w:val="1"/>
+          <w:numId w:val="4"/>
+        </w:numPr>
+      </w:pPr>
+      <w:r>
+        <w:t>Installation</w:t>
+      </w:r>
+    </w:p>
+    <w:p>
+      <w:r>
+        <w:t xml:space="preserve">La marche à suivre pour l’installation de ce programme est la suivante : </w:t>
+      </w:r>
+    </w:p>
+    <w:p>
+      <w:r>
+        <w:rPr>
+          <w:noProof/>
+          <w:lang w:eastAsia="fr-CH"/>
+        </w:rPr>
+        <w:drawing>
+          <wp:inline distT="0" distB="0" distL="0" distR="0" wp14:anchorId="4C22B6C2" wp14:editId="2B885D77">
+            <wp:extent cx="2267712" cy="1137086"/>
+            <wp:effectExtent l="0" t="0" r="0" b="6350"/>
+            <wp:docPr id="1" name="Image 1"/>
+            <wp:cNvGraphicFramePr>
+              <a:graphicFrameLocks xmlns:a="http://schemas.openxmlformats.org/drawingml/2006/main" noChangeAspect="1"/>
+            </wp:cNvGraphicFramePr>
+            <a:graphic xmlns:a="http://schemas.openxmlformats.org/drawingml/2006/main">
+              <a:graphicData uri="http://schemas.openxmlformats.org/drawingml/2006/picture">
+                <pic:pic xmlns:pic="http://schemas.openxmlformats.org/drawingml/2006/picture">
+                  <pic:nvPicPr>
+                    <pic:cNvPr id="1" name=""/>
+                    <pic:cNvPicPr/>
+                  </pic:nvPicPr>
+                  <pic:blipFill>
+                    <a:blip r:embed="rId5"/>
+                    <a:stretch>
+                      <a:fillRect/>
+                    </a:stretch>
+                  </pic:blipFill>
+                  <pic:spPr>
+                    <a:xfrm>
+                      <a:off x="0" y="0"/>
+                      <a:ext cx="2270401" cy="1138435"/>
+                    </a:xfrm>
+                    <a:prstGeom prst="rect">
+                      <a:avLst/>
+                    </a:prstGeom>
+                  </pic:spPr>
+                </pic:pic>
+              </a:graphicData>
+            </a:graphic>
+          </wp:inline>
+        </w:drawing>
+      </w:r>
+    </w:p>
+    <w:p>
+      <w:r>
+        <w:rPr>
+          <w:noProof/>
+          <w:lang w:eastAsia="fr-CH"/>
+        </w:rPr>
+        <w:drawing>
+          <wp:inline distT="0" distB="0" distL="0" distR="0" wp14:anchorId="48CFE0B0" wp14:editId="107F818F">
+            <wp:extent cx="3569817" cy="1110939"/>
+            <wp:effectExtent l="0" t="0" r="0" b="0"/>
+            <wp:docPr id="2" name="Image 2"/>
+            <wp:cNvGraphicFramePr>
+              <a:graphicFrameLocks xmlns:a="http://schemas.openxmlformats.org/drawingml/2006/main" noChangeAspect="1"/>
+            </wp:cNvGraphicFramePr>
+            <a:graphic xmlns:a="http://schemas.openxmlformats.org/drawingml/2006/main">
+              <a:graphicData uri="http://schemas.openxmlformats.org/drawingml/2006/picture">
+                <pic:pic xmlns:pic="http://schemas.openxmlformats.org/drawingml/2006/picture">
+                  <pic:nvPicPr>
+                    <pic:cNvPr id="1" name=""/>
+                    <pic:cNvPicPr/>
+                  </pic:nvPicPr>
+                  <pic:blipFill>
+                    <a:blip r:embed="rId6"/>
+                    <a:stretch>
+                      <a:fillRect/>
+                    </a:stretch>
+                  </pic:blipFill>
+                  <pic:spPr>
+                    <a:xfrm>
+                      <a:off x="0" y="0"/>
+                      <a:ext cx="3580611" cy="1114298"/>
+                    </a:xfrm>
+                    <a:prstGeom prst="rect">
+                      <a:avLst/>
+                    </a:prstGeom>
+                  </pic:spPr>
+                </pic:pic>
+              </a:graphicData>
+            </a:graphic>
+          </wp:inline>
+        </w:drawing>
+      </w:r>
+    </w:p>
+    <w:p>
+      <w:r>
+        <w:rPr>
+          <w:noProof/>
+          <w:lang w:eastAsia="fr-CH"/>
+        </w:rPr>
+        <w:drawing>
+          <wp:inline distT="0" distB="0" distL="0" distR="0" wp14:anchorId="2DF6C44D" wp14:editId="63AE04C3">
+            <wp:extent cx="5760720" cy="2828925"/>
+            <wp:effectExtent l="0" t="0" r="0" b="9525"/>
+            <wp:docPr id="3" name="Image 3"/>
+            <wp:cNvGraphicFramePr>
+              <a:graphicFrameLocks xmlns:a="http://schemas.openxmlformats.org/drawingml/2006/main" noChangeAspect="1"/>
+            </wp:cNvGraphicFramePr>
+            <a:graphic xmlns:a="http://schemas.openxmlformats.org/drawingml/2006/main">
+              <a:graphicData uri="http://schemas.openxmlformats.org/drawingml/2006/picture">
+                <pic:pic xmlns:pic="http://schemas.openxmlformats.org/drawingml/2006/picture">
+                  <pic:nvPicPr>
+                    <pic:cNvPr id="1" name=""/>
+                    <pic:cNvPicPr/>
+                  </pic:nvPicPr>
+                  <pic:blipFill>
+                    <a:blip r:embed="rId7"/>
+                    <a:stretch>
+                      <a:fillRect/>
+                    </a:stretch>
+                  </pic:blipFill>
+                  <pic:spPr>
+                    <a:xfrm>
+                      <a:off x="0" y="0"/>
+                      <a:ext cx="5760720" cy="2828925"/>
+                    </a:xfrm>
+                    <a:prstGeom prst="rect">
+                      <a:avLst/>
+                    </a:prstGeom>
+                  </pic:spPr>
+                </pic:pic>
+              </a:graphicData>
+            </a:graphic>
+          </wp:inline>
+        </w:drawing>
+      </w:r>
+    </w:p>
+    <w:p>
+      <w:pPr>
+        <w:pStyle w:val="Titre5"/>
+        <w:numPr>
+          <w:ilvl w:val="1"/>
+          <w:numId w:val="4"/>
+        </w:numPr>
+      </w:pPr>
+      <w:r>
+        <w:t>Tests des différentes fonctionnalités</w:t>
+      </w:r>
+    </w:p>
+    <w:p>
+      <w:pPr>
+        <w:pStyle w:val="Titre6"/>
+        <w:numPr>
+          <w:ilvl w:val="0"/>
+          <w:numId w:val="5"/>
+        </w:numPr>
+      </w:pPr>
+      <w:r>
+        <w:t>Tests simples</w:t>
+      </w:r>
+    </w:p>
+    <w:p>
+      <w:r>
+        <w:t>Légende : textes en noirs : testés avec le simulateur</w:t>
+      </w:r>
+    </w:p>
+    <w:p>
+      <w:r>
+        <w:tab/>
+        <w:t xml:space="preserve">    Textes en vert : a programmer pour voir le comportement puis tester avec le robot</w:t>
+      </w:r>
+    </w:p>
+    <w:p>
+      <w:r>
+        <w:t xml:space="preserve"> </w:t>
+      </w:r>
+      <w:r>
+        <w:tab/>
+        <w:t xml:space="preserve">    Textes en rouge : A tester avec le robot.</w:t>
+      </w:r>
       <w:bookmarkStart w:id="0" w:name="_GoBack"/>
       <w:bookmarkEnd w:id="0"/>
     </w:p>
+    <w:p>
+      <w:pPr>
+        <w:pStyle w:val="Titre7"/>
+        <w:numPr>
+          <w:ilvl w:val="0"/>
+          <w:numId w:val="6"/>
+        </w:numPr>
+      </w:pPr>
+      <w:r>
+        <w:t>Tests Audio</w:t>
+      </w:r>
+    </w:p>
+    <w:tbl>
+      <w:tblPr>
+        <w:tblStyle w:val="Grilledutableau"/>
+        <w:tblW w:w="0" w:type="auto"/>
+        <w:tblLook w:val="04A0" w:firstRow="1" w:lastRow="0" w:firstColumn="1" w:lastColumn="0" w:noHBand="0" w:noVBand="1"/>
+      </w:tblPr>
+      <w:tblGrid>
+        <w:gridCol w:w="3020"/>
+        <w:gridCol w:w="3021"/>
+      </w:tblGrid>
+      <w:tr>
+        <w:tc>
+          <w:tcPr>
+            <w:tcW w:w="3020" w:type="dxa"/>
+          </w:tcPr>
+          <w:p>
+            <w:r>
+              <w:t>Play sound</w:t>
+            </w:r>
+          </w:p>
+        </w:tc>
+        <w:tc>
+          <w:tcPr>
+            <w:tcW w:w="3021" w:type="dxa"/>
+          </w:tcPr>
+          <w:p>
+            <w:r>
+              <w:t>Amener Pepper à jouer une musique. Pour ce faire, à</w:t>
+            </w:r>
+            <w:r>
+              <w:t xml:space="preserve"> l’aide </w:t>
+            </w:r>
+            <w:r>
+              <w:lastRenderedPageBreak/>
+              <w:t>de ce bouton</w:t>
+            </w:r>
+            <w:r>
+              <w:rPr>
+                <w:noProof/>
+                <w:lang w:eastAsia="fr-CH"/>
+              </w:rPr>
+              <w:drawing>
+                <wp:inline distT="0" distB="0" distL="0" distR="0" wp14:anchorId="4FC4F76F" wp14:editId="4577B87C">
+                  <wp:extent cx="390525" cy="295275"/>
+                  <wp:effectExtent l="0" t="0" r="9525" b="9525"/>
+                  <wp:docPr id="4" name="Image 4"/>
+                  <wp:cNvGraphicFramePr>
+                    <a:graphicFrameLocks xmlns:a="http://schemas.openxmlformats.org/drawingml/2006/main" noChangeAspect="1"/>
+                  </wp:cNvGraphicFramePr>
+                  <a:graphic xmlns:a="http://schemas.openxmlformats.org/drawingml/2006/main">
+                    <a:graphicData uri="http://schemas.openxmlformats.org/drawingml/2006/picture">
+                      <pic:pic xmlns:pic="http://schemas.openxmlformats.org/drawingml/2006/picture">
+                        <pic:nvPicPr>
+                          <pic:cNvPr id="1" name=""/>
+                          <pic:cNvPicPr/>
+                        </pic:nvPicPr>
+                        <pic:blipFill>
+                          <a:blip r:embed="rId8"/>
+                          <a:stretch>
+                            <a:fillRect/>
+                          </a:stretch>
+                        </pic:blipFill>
+                        <pic:spPr>
+                          <a:xfrm>
+                            <a:off x="0" y="0"/>
+                            <a:ext cx="390525" cy="295275"/>
+                          </a:xfrm>
+                          <a:prstGeom prst="rect">
+                            <a:avLst/>
+                          </a:prstGeom>
+                        </pic:spPr>
+                      </pic:pic>
+                    </a:graphicData>
+                  </a:graphic>
+                </wp:inline>
+              </w:drawing>
+            </w:r>
+            <w:r>
+              <w:t xml:space="preserve"> ajouter un fichier wave dans le behavior puis selectionner le box </w:t>
+            </w:r>
+            <w:r>
+              <w:rPr>
+                <w:noProof/>
+                <w:lang w:eastAsia="fr-CH"/>
+              </w:rPr>
+              <w:drawing>
+                <wp:inline distT="0" distB="0" distL="0" distR="0" wp14:anchorId="034ABABC" wp14:editId="16517585">
+                  <wp:extent cx="952500" cy="295275"/>
+                  <wp:effectExtent l="0" t="0" r="0" b="9525"/>
+                  <wp:docPr id="6" name="Image 6"/>
+                  <wp:cNvGraphicFramePr>
+                    <a:graphicFrameLocks xmlns:a="http://schemas.openxmlformats.org/drawingml/2006/main" noChangeAspect="1"/>
+                  </wp:cNvGraphicFramePr>
+                  <a:graphic xmlns:a="http://schemas.openxmlformats.org/drawingml/2006/main">
+                    <a:graphicData uri="http://schemas.openxmlformats.org/drawingml/2006/picture">
+                      <pic:pic xmlns:pic="http://schemas.openxmlformats.org/drawingml/2006/picture">
+                        <pic:nvPicPr>
+                          <pic:cNvPr id="1" name=""/>
+                          <pic:cNvPicPr/>
+                        </pic:nvPicPr>
+                        <pic:blipFill>
+                          <a:blip r:embed="rId9"/>
+                          <a:stretch>
+                            <a:fillRect/>
+                          </a:stretch>
+                        </pic:blipFill>
+                        <pic:spPr>
+                          <a:xfrm>
+                            <a:off x="0" y="0"/>
+                            <a:ext cx="952500" cy="295275"/>
+                          </a:xfrm>
+                          <a:prstGeom prst="rect">
+                            <a:avLst/>
+                          </a:prstGeom>
+                        </pic:spPr>
+                      </pic:pic>
+                    </a:graphicData>
+                  </a:graphic>
+                </wp:inline>
+              </w:drawing>
+            </w:r>
+            <w:r>
+              <w:t>.Editer ses paramètre et dans le nom du fichier, choisir le fichier wave du behavior. Jouer</w:t>
+            </w:r>
+          </w:p>
+        </w:tc>
+      </w:tr>
+      <w:tr>
+        <w:tc>
+          <w:tcPr>
+            <w:tcW w:w="3020" w:type="dxa"/>
+          </w:tcPr>
+          <w:p>
+            <w:r>
+              <w:lastRenderedPageBreak/>
+              <w:t xml:space="preserve">Record </w:t>
+            </w:r>
+            <w:r>
+              <w:t>sound</w:t>
+            </w:r>
+          </w:p>
+        </w:tc>
+        <w:tc>
+          <w:tcPr>
+            <w:tcW w:w="3021" w:type="dxa"/>
+          </w:tcPr>
+          <w:p>
+            <w:pPr>
+              <w:rPr>
+                <w:color w:val="FF0000"/>
+              </w:rPr>
+            </w:pPr>
+            <w:r>
+              <w:rPr>
+                <w:color w:val="FF0000"/>
+              </w:rPr>
+              <w:t xml:space="preserve">Enregistrer un son exterieur  dans le robot.et </w:t>
+            </w:r>
+            <w:r>
+              <w:rPr>
+                <w:color w:val="FF0000"/>
+              </w:rPr>
+              <w:t>A tester avec le robot</w:t>
+            </w:r>
+          </w:p>
+        </w:tc>
+      </w:tr>
+      <w:tr>
+        <w:tc>
+          <w:tcPr>
+            <w:tcW w:w="3020" w:type="dxa"/>
+          </w:tcPr>
+          <w:p>
+            <w:r>
+              <w:t>Set speaker volume</w:t>
+            </w:r>
+          </w:p>
+        </w:tc>
+        <w:tc>
+          <w:tcPr>
+            <w:tcW w:w="3021" w:type="dxa"/>
+          </w:tcPr>
+          <w:p>
+            <w:pPr>
+              <w:rPr>
+                <w:color w:val="FF0000"/>
+              </w:rPr>
+            </w:pPr>
+            <w:r>
+              <w:rPr>
+                <w:color w:val="FF0000"/>
+              </w:rPr>
+              <w:t>Ajuster le volume.</w:t>
+            </w:r>
+            <w:r>
+              <w:rPr>
+                <w:color w:val="FF0000"/>
+              </w:rPr>
+              <w:t>A tester avec le robot</w:t>
+            </w:r>
+          </w:p>
+        </w:tc>
+      </w:tr>
+      <w:tr>
+        <w:tc>
+          <w:tcPr>
+            <w:tcW w:w="3020" w:type="dxa"/>
+          </w:tcPr>
+          <w:p>
+            <w:r>
+              <w:t>Sound loc</w:t>
+            </w:r>
+          </w:p>
+        </w:tc>
+        <w:tc>
+          <w:tcPr>
+            <w:tcW w:w="3021" w:type="dxa"/>
+          </w:tcPr>
+          <w:p>
+            <w:pPr>
+              <w:rPr>
+                <w:color w:val="FF0000"/>
+              </w:rPr>
+            </w:pPr>
+            <w:r>
+              <w:rPr>
+                <w:color w:val="FF0000"/>
+              </w:rPr>
+              <w:t>A tester avec le robot</w:t>
+            </w:r>
+          </w:p>
+        </w:tc>
+      </w:tr>
+    </w:tbl>
+    <w:p/>
+    <w:p>
+      <w:pPr>
+        <w:pStyle w:val="Titre7"/>
+        <w:numPr>
+          <w:ilvl w:val="0"/>
+          <w:numId w:val="7"/>
+        </w:numPr>
+      </w:pPr>
+      <w:r>
+        <w:t>Tests de la voix(voice test)</w:t>
+      </w:r>
+    </w:p>
+    <w:tbl>
+      <w:tblPr>
+        <w:tblStyle w:val="Grilledutableau"/>
+        <w:tblW w:w="0" w:type="auto"/>
+        <w:tblLook w:val="04A0" w:firstRow="1" w:lastRow="0" w:firstColumn="1" w:lastColumn="0" w:noHBand="0" w:noVBand="1"/>
+      </w:tblPr>
+      <w:tblGrid>
+        <w:gridCol w:w="4531"/>
+        <w:gridCol w:w="4531"/>
+      </w:tblGrid>
+      <w:tr>
+        <w:tc>
+          <w:tcPr>
+            <w:tcW w:w="4531" w:type="dxa"/>
+          </w:tcPr>
+          <w:p>
+            <w:r>
+              <w:t>Animated say</w:t>
+            </w:r>
+          </w:p>
+        </w:tc>
+        <w:tc>
+          <w:tcPr>
+            <w:tcW w:w="4531" w:type="dxa"/>
+          </w:tcPr>
+          <w:p>
+            <w:r>
+              <w:rPr>
+                <w:color w:val="FF0000"/>
+              </w:rPr>
+              <w:t xml:space="preserve">Pepper dit quelque chose accompagné d’un geste.Exemple : dire bonjour en hochant la tête .Pour ce faire, choisir le box </w:t>
+            </w:r>
+            <w:r>
+              <w:rPr>
+                <w:noProof/>
+                <w:color w:val="FF0000"/>
+                <w:lang w:eastAsia="fr-CH"/>
+              </w:rPr>
+              <w:drawing>
+                <wp:inline distT="0" distB="0" distL="0" distR="0" wp14:anchorId="64F94F33" wp14:editId="4B60516F">
+                  <wp:extent cx="1104900" cy="295275"/>
+                  <wp:effectExtent l="0" t="0" r="0" b="9525"/>
+                  <wp:docPr id="7" name="Image 7"/>
+                  <wp:cNvGraphicFramePr>
+                    <a:graphicFrameLocks xmlns:a="http://schemas.openxmlformats.org/drawingml/2006/main" noChangeAspect="1"/>
+                  </wp:cNvGraphicFramePr>
+                  <a:graphic xmlns:a="http://schemas.openxmlformats.org/drawingml/2006/main">
+                    <a:graphicData uri="http://schemas.openxmlformats.org/drawingml/2006/picture">
+                      <pic:pic xmlns:pic="http://schemas.openxmlformats.org/drawingml/2006/picture">
+                        <pic:nvPicPr>
+                          <pic:cNvPr id="1" name=""/>
+                          <pic:cNvPicPr/>
+                        </pic:nvPicPr>
+                        <pic:blipFill>
+                          <a:blip r:embed="rId10"/>
+                          <a:stretch>
+                            <a:fillRect/>
+                          </a:stretch>
+                        </pic:blipFill>
+                        <pic:spPr>
+                          <a:xfrm>
+                            <a:off x="0" y="0"/>
+                            <a:ext cx="1104900" cy="295275"/>
+                          </a:xfrm>
+                          <a:prstGeom prst="rect">
+                            <a:avLst/>
+                          </a:prstGeom>
+                        </pic:spPr>
+                      </pic:pic>
+                    </a:graphicData>
+                  </a:graphic>
+                </wp:inline>
+              </w:drawing>
+            </w:r>
+            <w:r>
+              <w:rPr>
+                <w:color w:val="FF0000"/>
+              </w:rPr>
+              <w:t xml:space="preserve"> et le jouer.</w:t>
+            </w:r>
+          </w:p>
+        </w:tc>
+      </w:tr>
+      <w:tr>
+        <w:tc>
+          <w:tcPr>
+            <w:tcW w:w="4531" w:type="dxa"/>
+          </w:tcPr>
+          <w:p>
+            <w:r>
+              <w:t>choice</w:t>
+            </w:r>
+          </w:p>
+        </w:tc>
+        <w:tc>
+          <w:tcPr>
+            <w:tcW w:w="4531" w:type="dxa"/>
+          </w:tcPr>
+          <w:p>
+            <w:pPr>
+              <w:rPr>
+                <w:color w:val="FF0000"/>
+              </w:rPr>
+            </w:pPr>
+            <w:r>
+              <w:rPr>
+                <w:color w:val="FF0000"/>
+              </w:rPr>
+              <w:t>Utilisé pour un test question-réponse.</w:t>
+            </w:r>
+            <w:r>
+              <w:rPr>
+                <w:color w:val="FF0000"/>
+              </w:rPr>
+              <w:t>Ajouter dans le box une série de questions avec leurs réponses.</w:t>
+            </w:r>
+          </w:p>
+        </w:tc>
+      </w:tr>
+      <w:tr>
+        <w:tc>
+          <w:tcPr>
+            <w:tcW w:w="4531" w:type="dxa"/>
+          </w:tcPr>
+          <w:p>
+            <w:r>
+              <w:t>dialog</w:t>
+            </w:r>
+          </w:p>
+        </w:tc>
+        <w:tc>
+          <w:tcPr>
+            <w:tcW w:w="4531" w:type="dxa"/>
+          </w:tcPr>
+          <w:p>
+            <w:r>
+              <w:rPr>
+                <w:color w:val="FF0000"/>
+              </w:rPr>
+              <w:t xml:space="preserve">Contient des exemples de dialogues en plusieurs langues.choisir </w:t>
+            </w:r>
+            <w:r>
+              <w:rPr>
+                <w:noProof/>
+                <w:color w:val="FF0000"/>
+                <w:lang w:eastAsia="fr-CH"/>
+              </w:rPr>
+              <w:drawing>
+                <wp:inline distT="0" distB="0" distL="0" distR="0" wp14:anchorId="69EA1EF3" wp14:editId="55B2325C">
+                  <wp:extent cx="695325" cy="266700"/>
+                  <wp:effectExtent l="0" t="0" r="9525" b="0"/>
+                  <wp:docPr id="9" name="Image 9"/>
+                  <wp:cNvGraphicFramePr>
+                    <a:graphicFrameLocks xmlns:a="http://schemas.openxmlformats.org/drawingml/2006/main" noChangeAspect="1"/>
+                  </wp:cNvGraphicFramePr>
+                  <a:graphic xmlns:a="http://schemas.openxmlformats.org/drawingml/2006/main">
+                    <a:graphicData uri="http://schemas.openxmlformats.org/drawingml/2006/picture">
+                      <pic:pic xmlns:pic="http://schemas.openxmlformats.org/drawingml/2006/picture">
+                        <pic:nvPicPr>
+                          <pic:cNvPr id="1" name=""/>
+                          <pic:cNvPicPr/>
+                        </pic:nvPicPr>
+                        <pic:blipFill>
+                          <a:blip r:embed="rId11"/>
+                          <a:stretch>
+                            <a:fillRect/>
+                          </a:stretch>
+                        </pic:blipFill>
+                        <pic:spPr>
+                          <a:xfrm>
+                            <a:off x="0" y="0"/>
+                            <a:ext cx="695325" cy="266700"/>
+                          </a:xfrm>
+                          <a:prstGeom prst="rect">
+                            <a:avLst/>
+                          </a:prstGeom>
+                        </pic:spPr>
+                      </pic:pic>
+                    </a:graphicData>
+                  </a:graphic>
+                </wp:inline>
+              </w:drawing>
+            </w:r>
+            <w:r>
+              <w:rPr>
+                <w:color w:val="FF0000"/>
+              </w:rPr>
+              <w:t xml:space="preserve"> dans la librairie </w:t>
+            </w:r>
+          </w:p>
+        </w:tc>
+      </w:tr>
+      <w:tr>
+        <w:tc>
+          <w:tcPr>
+            <w:tcW w:w="4531" w:type="dxa"/>
+          </w:tcPr>
+          <w:p>
+            <w:r>
+              <w:t>Say</w:t>
+            </w:r>
+          </w:p>
+        </w:tc>
+        <w:tc>
+          <w:tcPr>
+            <w:tcW w:w="4531" w:type="dxa"/>
+          </w:tcPr>
+          <w:p>
+            <w:r>
+              <w:rPr>
+                <w:color w:val="FF0000"/>
+              </w:rPr>
+              <w:t xml:space="preserve">Pepper </w:t>
+            </w:r>
+            <w:r>
+              <w:rPr>
+                <w:color w:val="FF0000"/>
+              </w:rPr>
+              <w:t xml:space="preserve">peut </w:t>
+            </w:r>
+            <w:r>
+              <w:rPr>
+                <w:color w:val="FF0000"/>
+              </w:rPr>
+              <w:t>dire « Bonjour »</w:t>
+            </w:r>
+            <w:r>
+              <w:rPr>
+                <w:color w:val="FF0000"/>
+              </w:rPr>
+              <w:t xml:space="preserve">. </w:t>
+            </w:r>
+            <w:r>
+              <w:rPr>
+                <w:color w:val="FF0000"/>
+              </w:rPr>
+              <w:t xml:space="preserve">Choisir le box </w:t>
+            </w:r>
+            <w:r>
+              <w:rPr>
+                <w:noProof/>
+                <w:color w:val="FF0000"/>
+                <w:lang w:eastAsia="fr-CH"/>
+              </w:rPr>
+              <w:drawing>
+                <wp:inline distT="0" distB="0" distL="0" distR="0" wp14:anchorId="7DB293A2" wp14:editId="46D69A0C">
+                  <wp:extent cx="609600" cy="285750"/>
+                  <wp:effectExtent l="0" t="0" r="0" b="0"/>
+                  <wp:docPr id="8" name="Image 8"/>
+                  <wp:cNvGraphicFramePr>
+                    <a:graphicFrameLocks xmlns:a="http://schemas.openxmlformats.org/drawingml/2006/main" noChangeAspect="1"/>
+                  </wp:cNvGraphicFramePr>
+                  <a:graphic xmlns:a="http://schemas.openxmlformats.org/drawingml/2006/main">
+                    <a:graphicData uri="http://schemas.openxmlformats.org/drawingml/2006/picture">
+                      <pic:pic xmlns:pic="http://schemas.openxmlformats.org/drawingml/2006/picture">
+                        <pic:nvPicPr>
+                          <pic:cNvPr id="1" name=""/>
+                          <pic:cNvPicPr/>
+                        </pic:nvPicPr>
+                        <pic:blipFill>
+                          <a:blip r:embed="rId12"/>
+                          <a:stretch>
+                            <a:fillRect/>
+                          </a:stretch>
+                        </pic:blipFill>
+                        <pic:spPr>
+                          <a:xfrm>
+                            <a:off x="0" y="0"/>
+                            <a:ext cx="609600" cy="285750"/>
+                          </a:xfrm>
+                          <a:prstGeom prst="rect">
+                            <a:avLst/>
+                          </a:prstGeom>
+                        </pic:spPr>
+                      </pic:pic>
+                    </a:graphicData>
+                  </a:graphic>
+                </wp:inline>
+              </w:drawing>
+            </w:r>
+            <w:r>
+              <w:rPr>
+                <w:color w:val="FF0000"/>
+              </w:rPr>
+              <w:t xml:space="preserve"> dans la library et le connecter</w:t>
+            </w:r>
+          </w:p>
+        </w:tc>
+      </w:tr>
+      <w:tr>
+        <w:tc>
+          <w:tcPr>
+            <w:tcW w:w="4531" w:type="dxa"/>
+          </w:tcPr>
+          <w:p>
+            <w:r>
+              <w:t>Set language</w:t>
+            </w:r>
+          </w:p>
+        </w:tc>
+        <w:tc>
+          <w:tcPr>
+            <w:tcW w:w="4531" w:type="dxa"/>
+          </w:tcPr>
+          <w:p>
+            <w:r>
+              <w:rPr>
+                <w:color w:val="FF0000"/>
+              </w:rPr>
+              <w:t xml:space="preserve">Permet de choisir la langue dans laquelle pepper va écouter et parler.Choisir </w:t>
+            </w:r>
+            <w:r>
+              <w:rPr>
+                <w:noProof/>
+                <w:color w:val="FF0000"/>
+                <w:lang w:eastAsia="fr-CH"/>
+              </w:rPr>
+              <w:drawing>
+                <wp:inline distT="0" distB="0" distL="0" distR="0" wp14:anchorId="629C3445" wp14:editId="1D8E332E">
+                  <wp:extent cx="1219200" cy="304800"/>
+                  <wp:effectExtent l="0" t="0" r="0" b="0"/>
+                  <wp:docPr id="10" name="Image 10"/>
+                  <wp:cNvGraphicFramePr>
+                    <a:graphicFrameLocks xmlns:a="http://schemas.openxmlformats.org/drawingml/2006/main" noChangeAspect="1"/>
+                  </wp:cNvGraphicFramePr>
+                  <a:graphic xmlns:a="http://schemas.openxmlformats.org/drawingml/2006/main">
+                    <a:graphicData uri="http://schemas.openxmlformats.org/drawingml/2006/picture">
+                      <pic:pic xmlns:pic="http://schemas.openxmlformats.org/drawingml/2006/picture">
+                        <pic:nvPicPr>
+                          <pic:cNvPr id="1" name=""/>
+                          <pic:cNvPicPr/>
+                        </pic:nvPicPr>
+                        <pic:blipFill>
+                          <a:blip r:embed="rId13"/>
+                          <a:stretch>
+                            <a:fillRect/>
+                          </a:stretch>
+                        </pic:blipFill>
+                        <pic:spPr>
+                          <a:xfrm>
+                            <a:off x="0" y="0"/>
+                            <a:ext cx="1219200" cy="304800"/>
+                          </a:xfrm>
+                          <a:prstGeom prst="rect">
+                            <a:avLst/>
+                          </a:prstGeom>
+                        </pic:spPr>
+                      </pic:pic>
+                    </a:graphicData>
+                  </a:graphic>
+                </wp:inline>
+              </w:drawing>
+            </w:r>
+            <w:r>
+              <w:rPr>
+                <w:color w:val="FF0000"/>
+              </w:rPr>
+              <w:t xml:space="preserve"> dans la librairie et l’écouter</w:t>
+            </w:r>
+          </w:p>
+        </w:tc>
+      </w:tr>
+      <w:tr>
+        <w:tc>
+          <w:tcPr>
+            <w:tcW w:w="4531" w:type="dxa"/>
+          </w:tcPr>
+          <w:p>
+            <w:r>
+              <w:t>Speech reco</w:t>
+            </w:r>
+          </w:p>
+        </w:tc>
+        <w:tc>
+          <w:tcPr>
+            <w:tcW w:w="4531" w:type="dxa"/>
+          </w:tcPr>
+          <w:p>
+            <w:r>
+              <w:t xml:space="preserve">Permet de reconnaître un mot dans la liste des mots insérés dans les paramètres du box.Peut être utilisé pour le dialigue.Choisir </w:t>
+            </w:r>
+            <w:r>
+              <w:rPr>
+                <w:noProof/>
+                <w:lang w:eastAsia="fr-CH"/>
+              </w:rPr>
+              <w:drawing>
+                <wp:inline distT="0" distB="0" distL="0" distR="0" wp14:anchorId="1D61805F" wp14:editId="73455734">
+                  <wp:extent cx="1066800" cy="257175"/>
+                  <wp:effectExtent l="0" t="0" r="0" b="9525"/>
+                  <wp:docPr id="11" name="Image 11"/>
+                  <wp:cNvGraphicFramePr>
+                    <a:graphicFrameLocks xmlns:a="http://schemas.openxmlformats.org/drawingml/2006/main" noChangeAspect="1"/>
+                  </wp:cNvGraphicFramePr>
+                  <a:graphic xmlns:a="http://schemas.openxmlformats.org/drawingml/2006/main">
+                    <a:graphicData uri="http://schemas.openxmlformats.org/drawingml/2006/picture">
+                      <pic:pic xmlns:pic="http://schemas.openxmlformats.org/drawingml/2006/picture">
+                        <pic:nvPicPr>
+                          <pic:cNvPr id="1" name=""/>
+                          <pic:cNvPicPr/>
+                        </pic:nvPicPr>
+                        <pic:blipFill>
+                          <a:blip r:embed="rId14"/>
+                          <a:stretch>
+                            <a:fillRect/>
+                          </a:stretch>
+                        </pic:blipFill>
+                        <pic:spPr>
+                          <a:xfrm>
+                            <a:off x="0" y="0"/>
+                            <a:ext cx="1066800" cy="257175"/>
+                          </a:xfrm>
+                          <a:prstGeom prst="rect">
+                            <a:avLst/>
+                          </a:prstGeom>
+                        </pic:spPr>
+                      </pic:pic>
+                    </a:graphicData>
+                  </a:graphic>
+                </wp:inline>
+              </w:drawing>
+            </w:r>
+            <w:r>
+              <w:t xml:space="preserve"> dans la librairie et jouer</w:t>
+            </w:r>
+          </w:p>
+        </w:tc>
+      </w:tr>
+    </w:tbl>
+    <w:p/>
+    <w:p>
+      <w:pPr>
+        <w:pStyle w:val="Titre7"/>
+        <w:numPr>
+          <w:ilvl w:val="0"/>
+          <w:numId w:val="8"/>
+        </w:numPr>
+      </w:pPr>
+      <w:r>
+        <w:t>Tests du comportement</w:t>
+      </w:r>
+      <w:r>
+        <w:t>(</w:t>
+      </w:r>
+      <w:r>
+        <w:t>behavior</w:t>
+      </w:r>
+      <w:r>
+        <w:t>)</w:t>
+      </w:r>
+    </w:p>
+    <w:tbl>
+      <w:tblPr>
+        <w:tblStyle w:val="Grilledutableau"/>
+        <w:tblW w:w="0" w:type="auto"/>
+        <w:tblLook w:val="04A0" w:firstRow="1" w:lastRow="0" w:firstColumn="1" w:lastColumn="0" w:noHBand="0" w:noVBand="1"/>
+      </w:tblPr>
+      <w:tblGrid>
+        <w:gridCol w:w="4531"/>
+        <w:gridCol w:w="4531"/>
+      </w:tblGrid>
+      <w:tr>
+        <w:tc>
+          <w:tcPr>
+            <w:tcW w:w="4531" w:type="dxa"/>
+          </w:tcPr>
+          <w:p>
+            <w:r>
+              <w:t>Run behavior</w:t>
+            </w:r>
+          </w:p>
+        </w:tc>
+        <w:tc>
+          <w:tcPr>
+            <w:tcW w:w="4531" w:type="dxa"/>
+          </w:tcPr>
+          <w:p>
+            <w:r>
+              <w:rPr>
+                <w:color w:val="70AD47" w:themeColor="accent6"/>
+              </w:rPr>
+              <w:t xml:space="preserve">Permet </w:t>
+            </w:r>
+            <w:r>
+              <w:rPr>
+                <w:color w:val="70AD47" w:themeColor="accent6"/>
+              </w:rPr>
+              <w:t xml:space="preserve">à l’aide d’un texte édité dans ses paramètres de faire faire quelque chose à pepper.Exemple, hocher la tête.Les comportements inconnus ne seront pas </w:t>
+            </w:r>
+            <w:r>
+              <w:rPr>
+                <w:color w:val="70AD47" w:themeColor="accent6"/>
+              </w:rPr>
+              <w:lastRenderedPageBreak/>
+              <w:t>éxécutés.</w:t>
+            </w:r>
+            <w:r>
+              <w:rPr>
+                <w:color w:val="70AD47" w:themeColor="accent6"/>
+              </w:rPr>
+              <w:t xml:space="preserve">Le box correspondant est : </w:t>
+            </w:r>
+            <w:r>
+              <w:rPr>
+                <w:noProof/>
+                <w:lang w:eastAsia="fr-CH"/>
+              </w:rPr>
+              <w:drawing>
+                <wp:inline distT="0" distB="0" distL="0" distR="0" wp14:anchorId="45B80E68" wp14:editId="418F169F">
+                  <wp:extent cx="1028700" cy="285750"/>
+                  <wp:effectExtent l="0" t="0" r="0" b="0"/>
+                  <wp:docPr id="12" name="Image 12"/>
+                  <wp:cNvGraphicFramePr>
+                    <a:graphicFrameLocks xmlns:a="http://schemas.openxmlformats.org/drawingml/2006/main" noChangeAspect="1"/>
+                  </wp:cNvGraphicFramePr>
+                  <a:graphic xmlns:a="http://schemas.openxmlformats.org/drawingml/2006/main">
+                    <a:graphicData uri="http://schemas.openxmlformats.org/drawingml/2006/picture">
+                      <pic:pic xmlns:pic="http://schemas.openxmlformats.org/drawingml/2006/picture">
+                        <pic:nvPicPr>
+                          <pic:cNvPr id="1" name=""/>
+                          <pic:cNvPicPr/>
+                        </pic:nvPicPr>
+                        <pic:blipFill>
+                          <a:blip r:embed="rId15"/>
+                          <a:stretch>
+                            <a:fillRect/>
+                          </a:stretch>
+                        </pic:blipFill>
+                        <pic:spPr>
+                          <a:xfrm>
+                            <a:off x="0" y="0"/>
+                            <a:ext cx="1028700" cy="285750"/>
+                          </a:xfrm>
+                          <a:prstGeom prst="rect">
+                            <a:avLst/>
+                          </a:prstGeom>
+                        </pic:spPr>
+                      </pic:pic>
+                    </a:graphicData>
+                  </a:graphic>
+                </wp:inline>
+              </w:drawing>
+            </w:r>
+          </w:p>
+        </w:tc>
+      </w:tr>
+    </w:tbl>
+    <w:p>
+      <w:pPr>
+        <w:pStyle w:val="Titre7"/>
+        <w:numPr>
+          <w:ilvl w:val="0"/>
+          <w:numId w:val="9"/>
+        </w:numPr>
+      </w:pPr>
+      <w:r>
+        <w:lastRenderedPageBreak/>
+        <w:t>Tests de la communication</w:t>
+      </w:r>
+      <w:r>
+        <w:t xml:space="preserve"> (</w:t>
+      </w:r>
+      <w:r>
+        <w:t>communication</w:t>
+      </w:r>
+      <w:r>
+        <w:t>)</w:t>
+      </w:r>
+    </w:p>
+    <w:tbl>
+      <w:tblPr>
+        <w:tblStyle w:val="Grilledutableau"/>
+        <w:tblW w:w="0" w:type="auto"/>
+        <w:tblLook w:val="04A0" w:firstRow="1" w:lastRow="0" w:firstColumn="1" w:lastColumn="0" w:noHBand="0" w:noVBand="1"/>
+      </w:tblPr>
+      <w:tblGrid>
+        <w:gridCol w:w="4531"/>
+        <w:gridCol w:w="4531"/>
+      </w:tblGrid>
+      <w:tr>
+        <w:tc>
+          <w:tcPr>
+            <w:tcW w:w="4531" w:type="dxa"/>
+          </w:tcPr>
+          <w:p>
+            <w:r>
+              <w:t>Fetch email</w:t>
+            </w:r>
+          </w:p>
+        </w:tc>
+        <w:tc>
+          <w:tcPr>
+            <w:tcW w:w="4531" w:type="dxa"/>
+          </w:tcPr>
+          <w:p>
+            <w:pPr>
+              <w:rPr>
+                <w:color w:val="70AD47" w:themeColor="accent6"/>
+              </w:rPr>
+            </w:pPr>
+            <w:r>
+              <w:rPr>
+                <w:color w:val="70AD47" w:themeColor="accent6"/>
+              </w:rPr>
+              <w:t>Permet de rechercher un email depuis le server.Pour cela, il faudrait créer une adresse mail au robot.Peut être utilisé recevoir les confirmations lors de l’achat des bien par exemple.</w:t>
+            </w:r>
+            <w:r>
+              <w:rPr>
+                <w:color w:val="70AD47" w:themeColor="accent6"/>
+              </w:rPr>
+              <w:t xml:space="preserve">Le box correspondnat est : </w:t>
+            </w:r>
+            <w:r>
+              <w:rPr>
+                <w:noProof/>
+                <w:color w:val="70AD47" w:themeColor="accent6"/>
+                <w:lang w:eastAsia="fr-CH"/>
+              </w:rPr>
+              <w:drawing>
+                <wp:inline distT="0" distB="0" distL="0" distR="0" wp14:anchorId="13C5A4EF" wp14:editId="20552856">
+                  <wp:extent cx="1028700" cy="171450"/>
+                  <wp:effectExtent l="0" t="0" r="0" b="0"/>
+                  <wp:docPr id="13" name="Image 13"/>
+                  <wp:cNvGraphicFramePr>
+                    <a:graphicFrameLocks xmlns:a="http://schemas.openxmlformats.org/drawingml/2006/main" noChangeAspect="1"/>
+                  </wp:cNvGraphicFramePr>
+                  <a:graphic xmlns:a="http://schemas.openxmlformats.org/drawingml/2006/main">
+                    <a:graphicData uri="http://schemas.openxmlformats.org/drawingml/2006/picture">
+                      <pic:pic xmlns:pic="http://schemas.openxmlformats.org/drawingml/2006/picture">
+                        <pic:nvPicPr>
+                          <pic:cNvPr id="1" name=""/>
+                          <pic:cNvPicPr/>
+                        </pic:nvPicPr>
+                        <pic:blipFill>
+                          <a:blip r:embed="rId16"/>
+                          <a:stretch>
+                            <a:fillRect/>
+                          </a:stretch>
+                        </pic:blipFill>
+                        <pic:spPr>
+                          <a:xfrm>
+                            <a:off x="0" y="0"/>
+                            <a:ext cx="1028700" cy="171450"/>
+                          </a:xfrm>
+                          <a:prstGeom prst="rect">
+                            <a:avLst/>
+                          </a:prstGeom>
+                        </pic:spPr>
+                      </pic:pic>
+                    </a:graphicData>
+                  </a:graphic>
+                </wp:inline>
+              </w:drawing>
+            </w:r>
+          </w:p>
+        </w:tc>
+      </w:tr>
+      <w:tr>
+        <w:tc>
+          <w:tcPr>
+            <w:tcW w:w="4531" w:type="dxa"/>
+          </w:tcPr>
+          <w:p>
+            <w:r>
+              <w:t>Send email</w:t>
+            </w:r>
+          </w:p>
+        </w:tc>
+        <w:tc>
+          <w:tcPr>
+            <w:tcW w:w="4531" w:type="dxa"/>
+          </w:tcPr>
+          <w:p>
+            <w:pPr>
+              <w:rPr>
+                <w:color w:val="70AD47" w:themeColor="accent6"/>
+              </w:rPr>
+            </w:pPr>
+            <w:r>
+              <w:rPr>
+                <w:color w:val="70AD47" w:themeColor="accent6"/>
+              </w:rPr>
+              <w:t>Permet d’envoyer un email depuis le robot.Il faut pour ce la que le robot ait une adresse email.</w:t>
+            </w:r>
+            <w:r>
+              <w:rPr>
+                <w:color w:val="70AD47" w:themeColor="accent6"/>
+              </w:rPr>
+              <w:t xml:space="preserve">Le box correspondant est : </w:t>
+            </w:r>
+            <w:r>
+              <w:rPr>
+                <w:noProof/>
+                <w:color w:val="70AD47" w:themeColor="accent6"/>
+                <w:lang w:eastAsia="fr-CH"/>
+              </w:rPr>
+              <w:drawing>
+                <wp:inline distT="0" distB="0" distL="0" distR="0" wp14:anchorId="7DF937F7" wp14:editId="5CE4FEEE">
+                  <wp:extent cx="1076325" cy="266700"/>
+                  <wp:effectExtent l="0" t="0" r="9525" b="0"/>
+                  <wp:docPr id="14" name="Image 14"/>
+                  <wp:cNvGraphicFramePr>
+                    <a:graphicFrameLocks xmlns:a="http://schemas.openxmlformats.org/drawingml/2006/main" noChangeAspect="1"/>
+                  </wp:cNvGraphicFramePr>
+                  <a:graphic xmlns:a="http://schemas.openxmlformats.org/drawingml/2006/main">
+                    <a:graphicData uri="http://schemas.openxmlformats.org/drawingml/2006/picture">
+                      <pic:pic xmlns:pic="http://schemas.openxmlformats.org/drawingml/2006/picture">
+                        <pic:nvPicPr>
+                          <pic:cNvPr id="1" name=""/>
+                          <pic:cNvPicPr/>
+                        </pic:nvPicPr>
+                        <pic:blipFill>
+                          <a:blip r:embed="rId17"/>
+                          <a:stretch>
+                            <a:fillRect/>
+                          </a:stretch>
+                        </pic:blipFill>
+                        <pic:spPr>
+                          <a:xfrm>
+                            <a:off x="0" y="0"/>
+                            <a:ext cx="1076325" cy="266700"/>
+                          </a:xfrm>
+                          <a:prstGeom prst="rect">
+                            <a:avLst/>
+                          </a:prstGeom>
+                        </pic:spPr>
+                      </pic:pic>
+                    </a:graphicData>
+                  </a:graphic>
+                </wp:inline>
+              </w:drawing>
+            </w:r>
+          </w:p>
+        </w:tc>
+      </w:tr>
+      <w:tr>
+        <w:tc>
+          <w:tcPr>
+            <w:tcW w:w="4531" w:type="dxa"/>
+          </w:tcPr>
+          <w:p>
+            <w:r>
+              <w:t>Remote control</w:t>
+            </w:r>
+          </w:p>
+        </w:tc>
+        <w:tc>
+          <w:tcPr>
+            <w:tcW w:w="4531" w:type="dxa"/>
+          </w:tcPr>
+          <w:p>
+            <w:r>
+              <w:rPr>
+                <w:color w:val="70AD47" w:themeColor="accent6"/>
+              </w:rPr>
+              <w:t xml:space="preserve">Permet de faire les commandes à distance.Tant pepper commandé depuis un poste ou alors commandé depuis pepper un autre appareil.Les box à utiliser sont : </w:t>
+            </w:r>
+            <w:r>
+              <w:rPr>
+                <w:noProof/>
+                <w:lang w:eastAsia="fr-CH"/>
+              </w:rPr>
+              <w:drawing>
+                <wp:inline distT="0" distB="0" distL="0" distR="0" wp14:anchorId="5A86E905" wp14:editId="5CF9982A">
+                  <wp:extent cx="1333500" cy="581025"/>
+                  <wp:effectExtent l="0" t="0" r="0" b="9525"/>
+                  <wp:docPr id="15" name="Image 15"/>
+                  <wp:cNvGraphicFramePr>
+                    <a:graphicFrameLocks xmlns:a="http://schemas.openxmlformats.org/drawingml/2006/main" noChangeAspect="1"/>
+                  </wp:cNvGraphicFramePr>
+                  <a:graphic xmlns:a="http://schemas.openxmlformats.org/drawingml/2006/main">
+                    <a:graphicData uri="http://schemas.openxmlformats.org/drawingml/2006/picture">
+                      <pic:pic xmlns:pic="http://schemas.openxmlformats.org/drawingml/2006/picture">
+                        <pic:nvPicPr>
+                          <pic:cNvPr id="1" name=""/>
+                          <pic:cNvPicPr/>
+                        </pic:nvPicPr>
+                        <pic:blipFill>
+                          <a:blip r:embed="rId18"/>
+                          <a:stretch>
+                            <a:fillRect/>
+                          </a:stretch>
+                        </pic:blipFill>
+                        <pic:spPr>
+                          <a:xfrm>
+                            <a:off x="0" y="0"/>
+                            <a:ext cx="1333500" cy="581025"/>
+                          </a:xfrm>
+                          <a:prstGeom prst="rect">
+                            <a:avLst/>
+                          </a:prstGeom>
+                        </pic:spPr>
+                      </pic:pic>
+                    </a:graphicData>
+                  </a:graphic>
+                </wp:inline>
+              </w:drawing>
+            </w:r>
+          </w:p>
+        </w:tc>
+      </w:tr>
+    </w:tbl>
+    <w:p>
+      <w:pPr>
+        <w:pStyle w:val="Titre7"/>
+        <w:numPr>
+          <w:ilvl w:val="0"/>
+          <w:numId w:val="10"/>
+        </w:numPr>
+      </w:pPr>
+      <w:r>
+        <w:t>Tests des animations</w:t>
+      </w:r>
+    </w:p>
+    <w:tbl>
+      <w:tblPr>
+        <w:tblStyle w:val="Grilledutableau"/>
+        <w:tblW w:w="0" w:type="auto"/>
+        <w:tblLook w:val="04A0" w:firstRow="1" w:lastRow="0" w:firstColumn="1" w:lastColumn="0" w:noHBand="0" w:noVBand="1"/>
+      </w:tblPr>
+      <w:tblGrid>
+        <w:gridCol w:w="4531"/>
+        <w:gridCol w:w="4531"/>
+      </w:tblGrid>
+      <w:tr>
+        <w:tc>
+          <w:tcPr>
+            <w:tcW w:w="4531" w:type="dxa"/>
+          </w:tcPr>
+          <w:p>
+            <w:r>
+              <w:t>blink</w:t>
+            </w:r>
+          </w:p>
+        </w:tc>
+        <w:tc>
+          <w:tcPr>
+            <w:tcW w:w="4531" w:type="dxa"/>
+          </w:tcPr>
+          <w:p>
+            <w:pPr>
+              <w:rPr>
+                <w:color w:val="FF0000"/>
+              </w:rPr>
+            </w:pPr>
+            <w:r>
+              <w:rPr>
+                <w:color w:val="FF0000"/>
+              </w:rPr>
+              <w:t xml:space="preserve">Cette box permet au robot de clignoter une fois.utiliser </w:t>
+            </w:r>
+            <w:r>
+              <w:rPr>
+                <w:noProof/>
+                <w:color w:val="FF0000"/>
+                <w:lang w:eastAsia="fr-CH"/>
+              </w:rPr>
+              <w:drawing>
+                <wp:inline distT="0" distB="0" distL="0" distR="0" wp14:anchorId="53C08485" wp14:editId="1BA8D453">
+                  <wp:extent cx="742950" cy="209550"/>
+                  <wp:effectExtent l="0" t="0" r="0" b="0"/>
+                  <wp:docPr id="16" name="Image 16"/>
+                  <wp:cNvGraphicFramePr>
+                    <a:graphicFrameLocks xmlns:a="http://schemas.openxmlformats.org/drawingml/2006/main" noChangeAspect="1"/>
+                  </wp:cNvGraphicFramePr>
+                  <a:graphic xmlns:a="http://schemas.openxmlformats.org/drawingml/2006/main">
+                    <a:graphicData uri="http://schemas.openxmlformats.org/drawingml/2006/picture">
+                      <pic:pic xmlns:pic="http://schemas.openxmlformats.org/drawingml/2006/picture">
+                        <pic:nvPicPr>
+                          <pic:cNvPr id="1" name=""/>
+                          <pic:cNvPicPr/>
+                        </pic:nvPicPr>
+                        <pic:blipFill>
+                          <a:blip r:embed="rId19"/>
+                          <a:stretch>
+                            <a:fillRect/>
+                          </a:stretch>
+                        </pic:blipFill>
+                        <pic:spPr>
+                          <a:xfrm>
+                            <a:off x="0" y="0"/>
+                            <a:ext cx="742950" cy="209550"/>
+                          </a:xfrm>
+                          <a:prstGeom prst="rect">
+                            <a:avLst/>
+                          </a:prstGeom>
+                        </pic:spPr>
+                      </pic:pic>
+                    </a:graphicData>
+                  </a:graphic>
+                </wp:inline>
+              </w:drawing>
+            </w:r>
+          </w:p>
+        </w:tc>
+      </w:tr>
+      <w:tr>
+        <w:tc>
+          <w:tcPr>
+            <w:tcW w:w="4531" w:type="dxa"/>
+          </w:tcPr>
+          <w:p>
+            <w:r>
+              <w:t>Random eyes</w:t>
+            </w:r>
+          </w:p>
+        </w:tc>
+        <w:tc>
+          <w:tcPr>
+            <w:tcW w:w="4531" w:type="dxa"/>
+          </w:tcPr>
+          <w:p>
+            <w:pPr>
+              <w:rPr>
+                <w:color w:val="FF0000"/>
+              </w:rPr>
+            </w:pPr>
+            <w:r>
+              <w:rPr>
+                <w:color w:val="FF0000"/>
+              </w:rPr>
+              <w:t>Permet de changer les yeux du robot aléatoirement</w:t>
+            </w:r>
+            <w:r>
+              <w:rPr>
+                <w:noProof/>
+                <w:color w:val="FF0000"/>
+                <w:lang w:eastAsia="fr-CH"/>
+              </w:rPr>
+              <w:t xml:space="preserve"> </w:t>
+            </w:r>
+            <w:r>
+              <w:rPr>
+                <w:noProof/>
+                <w:color w:val="FF0000"/>
+                <w:lang w:eastAsia="fr-CH"/>
+              </w:rPr>
+              <w:drawing>
+                <wp:inline distT="0" distB="0" distL="0" distR="0" wp14:anchorId="36E62275" wp14:editId="35C4C616">
+                  <wp:extent cx="1123950" cy="247650"/>
+                  <wp:effectExtent l="0" t="0" r="0" b="0"/>
+                  <wp:docPr id="17" name="Image 17"/>
+                  <wp:cNvGraphicFramePr>
+                    <a:graphicFrameLocks xmlns:a="http://schemas.openxmlformats.org/drawingml/2006/main" noChangeAspect="1"/>
+                  </wp:cNvGraphicFramePr>
+                  <a:graphic xmlns:a="http://schemas.openxmlformats.org/drawingml/2006/main">
+                    <a:graphicData uri="http://schemas.openxmlformats.org/drawingml/2006/picture">
+                      <pic:pic xmlns:pic="http://schemas.openxmlformats.org/drawingml/2006/picture">
+                        <pic:nvPicPr>
+                          <pic:cNvPr id="1" name=""/>
+                          <pic:cNvPicPr/>
+                        </pic:nvPicPr>
+                        <pic:blipFill>
+                          <a:blip r:embed="rId20"/>
+                          <a:stretch>
+                            <a:fillRect/>
+                          </a:stretch>
+                        </pic:blipFill>
+                        <pic:spPr>
+                          <a:xfrm>
+                            <a:off x="0" y="0"/>
+                            <a:ext cx="1123950" cy="247650"/>
+                          </a:xfrm>
+                          <a:prstGeom prst="rect">
+                            <a:avLst/>
+                          </a:prstGeom>
+                        </pic:spPr>
+                      </pic:pic>
+                    </a:graphicData>
+                  </a:graphic>
+                </wp:inline>
+              </w:drawing>
+            </w:r>
+          </w:p>
+        </w:tc>
+      </w:tr>
+      <w:tr>
+        <w:tc>
+          <w:tcPr>
+            <w:tcW w:w="4531" w:type="dxa"/>
+          </w:tcPr>
+          <w:p>
+            <w:r>
+              <w:t>Twinkle</w:t>
+            </w:r>
+          </w:p>
+        </w:tc>
+        <w:tc>
+          <w:tcPr>
+            <w:tcW w:w="4531" w:type="dxa"/>
+          </w:tcPr>
+          <w:p>
+            <w:pPr>
+              <w:rPr>
+                <w:color w:val="FF0000"/>
+              </w:rPr>
+            </w:pPr>
+            <w:r>
+              <w:rPr>
+                <w:color w:val="FF0000"/>
+              </w:rPr>
+              <w:t xml:space="preserve">Permet de faire briller des leds par intermitance pendant une durée de temps définies dans les paramètres.Utiliser </w:t>
+            </w:r>
+            <w:r>
+              <w:rPr>
+                <w:noProof/>
+                <w:color w:val="FF0000"/>
+                <w:lang w:eastAsia="fr-CH"/>
+              </w:rPr>
+              <w:drawing>
+                <wp:inline distT="0" distB="0" distL="0" distR="0" wp14:anchorId="58EFFCD4" wp14:editId="09C32BC2">
+                  <wp:extent cx="923925" cy="266700"/>
+                  <wp:effectExtent l="0" t="0" r="9525" b="0"/>
+                  <wp:docPr id="18" name="Image 18"/>
+                  <wp:cNvGraphicFramePr>
+                    <a:graphicFrameLocks xmlns:a="http://schemas.openxmlformats.org/drawingml/2006/main" noChangeAspect="1"/>
+                  </wp:cNvGraphicFramePr>
+                  <a:graphic xmlns:a="http://schemas.openxmlformats.org/drawingml/2006/main">
+                    <a:graphicData uri="http://schemas.openxmlformats.org/drawingml/2006/picture">
+                      <pic:pic xmlns:pic="http://schemas.openxmlformats.org/drawingml/2006/picture">
+                        <pic:nvPicPr>
+                          <pic:cNvPr id="1" name=""/>
+                          <pic:cNvPicPr/>
+                        </pic:nvPicPr>
+                        <pic:blipFill>
+                          <a:blip r:embed="rId21"/>
+                          <a:stretch>
+                            <a:fillRect/>
+                          </a:stretch>
+                        </pic:blipFill>
+                        <pic:spPr>
+                          <a:xfrm>
+                            <a:off x="0" y="0"/>
+                            <a:ext cx="923925" cy="266700"/>
+                          </a:xfrm>
+                          <a:prstGeom prst="rect">
+                            <a:avLst/>
+                          </a:prstGeom>
+                        </pic:spPr>
+                      </pic:pic>
+                    </a:graphicData>
+                  </a:graphic>
+                </wp:inline>
+              </w:drawing>
+            </w:r>
+          </w:p>
+        </w:tc>
+      </w:tr>
+      <w:tr>
+        <w:tc>
+          <w:tcPr>
+            <w:tcW w:w="4531" w:type="dxa"/>
+          </w:tcPr>
+          <w:p>
+            <w:r>
+              <w:t>Ear leds</w:t>
+            </w:r>
+          </w:p>
+        </w:tc>
+        <w:tc>
+          <w:tcPr>
+            <w:tcW w:w="4531" w:type="dxa"/>
+          </w:tcPr>
+          <w:p>
+            <w:pPr>
+              <w:rPr>
+                <w:color w:val="FF0000"/>
+              </w:rPr>
+            </w:pPr>
+            <w:r>
+              <w:rPr>
+                <w:color w:val="FF0000"/>
+              </w:rPr>
+              <w:t>Permet d’augmenter l’intensité lumineuse des leds</w:t>
+            </w:r>
+            <w:r>
+              <w:rPr>
+                <w:noProof/>
+                <w:lang w:eastAsia="fr-CH"/>
+              </w:rPr>
+              <w:t xml:space="preserve">.Utiliser </w:t>
+            </w:r>
+            <w:r>
+              <w:rPr>
+                <w:noProof/>
+                <w:lang w:eastAsia="fr-CH"/>
+              </w:rPr>
+              <w:drawing>
+                <wp:inline distT="0" distB="0" distL="0" distR="0" wp14:anchorId="262E194E" wp14:editId="68FBE8F7">
+                  <wp:extent cx="885825" cy="247650"/>
+                  <wp:effectExtent l="0" t="0" r="9525" b="0"/>
+                  <wp:docPr id="19" name="Image 19"/>
+                  <wp:cNvGraphicFramePr>
+                    <a:graphicFrameLocks xmlns:a="http://schemas.openxmlformats.org/drawingml/2006/main" noChangeAspect="1"/>
+                  </wp:cNvGraphicFramePr>
+                  <a:graphic xmlns:a="http://schemas.openxmlformats.org/drawingml/2006/main">
+                    <a:graphicData uri="http://schemas.openxmlformats.org/drawingml/2006/picture">
+                      <pic:pic xmlns:pic="http://schemas.openxmlformats.org/drawingml/2006/picture">
+                        <pic:nvPicPr>
+                          <pic:cNvPr id="1" name=""/>
+                          <pic:cNvPicPr/>
+                        </pic:nvPicPr>
+                        <pic:blipFill>
+                          <a:blip r:embed="rId22"/>
+                          <a:stretch>
+                            <a:fillRect/>
+                          </a:stretch>
+                        </pic:blipFill>
+                        <pic:spPr>
+                          <a:xfrm>
+                            <a:off x="0" y="0"/>
+                            <a:ext cx="885825" cy="247650"/>
+                          </a:xfrm>
+                          <a:prstGeom prst="rect">
+                            <a:avLst/>
+                          </a:prstGeom>
+                        </pic:spPr>
+                      </pic:pic>
+                    </a:graphicData>
+                  </a:graphic>
+                </wp:inline>
+              </w:drawing>
+            </w:r>
+          </w:p>
+        </w:tc>
+      </w:tr>
+      <w:tr>
+        <w:tc>
+          <w:tcPr>
+            <w:tcW w:w="4531" w:type="dxa"/>
+          </w:tcPr>
+          <w:p>
+            <w:r>
+              <w:t>Eye leds</w:t>
+            </w:r>
+          </w:p>
+        </w:tc>
+        <w:tc>
+          <w:tcPr>
+            <w:tcW w:w="4531" w:type="dxa"/>
+          </w:tcPr>
+          <w:p>
+            <w:pPr>
+              <w:rPr>
+                <w:color w:val="FF0000"/>
+              </w:rPr>
+            </w:pPr>
+            <w:r>
+              <w:rPr>
+                <w:color w:val="FF0000"/>
+              </w:rPr>
+              <w:t>Permet de definir la couleur des leds des yeux.</w:t>
+            </w:r>
+            <w:r>
+              <w:rPr>
+                <w:noProof/>
+                <w:lang w:eastAsia="fr-CH"/>
+              </w:rPr>
+              <w:t xml:space="preserve"> </w:t>
+            </w:r>
+            <w:r>
+              <w:rPr>
+                <w:noProof/>
+                <w:color w:val="FF0000"/>
+                <w:lang w:eastAsia="fr-CH"/>
+              </w:rPr>
+              <w:t xml:space="preserve">Utiliser </w:t>
+            </w:r>
+            <w:r>
+              <w:rPr>
+                <w:noProof/>
+                <w:lang w:eastAsia="fr-CH"/>
+              </w:rPr>
+              <w:drawing>
+                <wp:inline distT="0" distB="0" distL="0" distR="0" wp14:anchorId="5A6BCEC9" wp14:editId="6B8DF177">
+                  <wp:extent cx="1019175" cy="323850"/>
+                  <wp:effectExtent l="0" t="0" r="9525" b="0"/>
+                  <wp:docPr id="20" name="Image 20"/>
+                  <wp:cNvGraphicFramePr>
+                    <a:graphicFrameLocks xmlns:a="http://schemas.openxmlformats.org/drawingml/2006/main" noChangeAspect="1"/>
+                  </wp:cNvGraphicFramePr>
+                  <a:graphic xmlns:a="http://schemas.openxmlformats.org/drawingml/2006/main">
+                    <a:graphicData uri="http://schemas.openxmlformats.org/drawingml/2006/picture">
+                      <pic:pic xmlns:pic="http://schemas.openxmlformats.org/drawingml/2006/picture">
+                        <pic:nvPicPr>
+                          <pic:cNvPr id="1" name=""/>
+                          <pic:cNvPicPr/>
+                        </pic:nvPicPr>
+                        <pic:blipFill>
+                          <a:blip r:embed="rId23"/>
+                          <a:stretch>
+                            <a:fillRect/>
+                          </a:stretch>
+                        </pic:blipFill>
+                        <pic:spPr>
+                          <a:xfrm>
+                            <a:off x="0" y="0"/>
+                            <a:ext cx="1019175" cy="323850"/>
+                          </a:xfrm>
+                          <a:prstGeom prst="rect">
+                            <a:avLst/>
+                          </a:prstGeom>
+                        </pic:spPr>
+                      </pic:pic>
+                    </a:graphicData>
+                  </a:graphic>
+                </wp:inline>
+              </w:drawing>
+            </w:r>
+          </w:p>
+        </w:tc>
+      </w:tr>
+      <w:tr>
+        <w:tc>
+          <w:tcPr>
+            <w:tcW w:w="4531" w:type="dxa"/>
+          </w:tcPr>
+          <w:p>
+            <w:r>
+              <w:t>Set leds</w:t>
+            </w:r>
+          </w:p>
+        </w:tc>
+        <w:tc>
+          <w:tcPr>
+            <w:tcW w:w="4531" w:type="dxa"/>
+          </w:tcPr>
+          <w:p>
+            <w:pPr>
+              <w:rPr>
+                <w:color w:val="FF0000"/>
+              </w:rPr>
+            </w:pPr>
+            <w:r>
+              <w:rPr>
+                <w:color w:val="FF0000"/>
+              </w:rPr>
+              <w:t xml:space="preserve">Definir l’intensité lumineuse d’un group de leds.Utiliser </w:t>
+            </w:r>
+            <w:r>
+              <w:rPr>
+                <w:noProof/>
+                <w:lang w:eastAsia="fr-CH"/>
+              </w:rPr>
+              <w:drawing>
+                <wp:inline distT="0" distB="0" distL="0" distR="0" wp14:anchorId="77E92FF8" wp14:editId="4BC6D042">
+                  <wp:extent cx="1143000" cy="304800"/>
+                  <wp:effectExtent l="0" t="0" r="0" b="0"/>
+                  <wp:docPr id="21" name="Image 21"/>
+                  <wp:cNvGraphicFramePr>
+                    <a:graphicFrameLocks xmlns:a="http://schemas.openxmlformats.org/drawingml/2006/main" noChangeAspect="1"/>
+                  </wp:cNvGraphicFramePr>
+                  <a:graphic xmlns:a="http://schemas.openxmlformats.org/drawingml/2006/main">
+                    <a:graphicData uri="http://schemas.openxmlformats.org/drawingml/2006/picture">
+                      <pic:pic xmlns:pic="http://schemas.openxmlformats.org/drawingml/2006/picture">
+                        <pic:nvPicPr>
+                          <pic:cNvPr id="1" name=""/>
+                          <pic:cNvPicPr/>
+                        </pic:nvPicPr>
+                        <pic:blipFill>
+                          <a:blip r:embed="rId24"/>
+                          <a:stretch>
+                            <a:fillRect/>
+                          </a:stretch>
+                        </pic:blipFill>
+                        <pic:spPr>
+                          <a:xfrm>
+                            <a:off x="0" y="0"/>
+                            <a:ext cx="1143000" cy="304800"/>
+                          </a:xfrm>
+                          <a:prstGeom prst="rect">
+                            <a:avLst/>
+                          </a:prstGeom>
+                        </pic:spPr>
+                      </pic:pic>
+                    </a:graphicData>
+                  </a:graphic>
+                </wp:inline>
+              </w:drawing>
+            </w:r>
+          </w:p>
+        </w:tc>
+      </w:tr>
+      <w:tr>
+        <w:tc>
+          <w:tcPr>
+            <w:tcW w:w="4531" w:type="dxa"/>
+          </w:tcPr>
+          <w:p>
+            <w:r>
+              <w:t>Set single led</w:t>
+            </w:r>
+          </w:p>
+        </w:tc>
+        <w:tc>
+          <w:tcPr>
+            <w:tcW w:w="4531" w:type="dxa"/>
+          </w:tcPr>
+          <w:p>
+            <w:pPr>
+              <w:rPr>
+                <w:color w:val="FF0000"/>
+              </w:rPr>
+            </w:pPr>
+            <w:r>
+              <w:rPr>
+                <w:color w:val="FF0000"/>
+              </w:rPr>
+              <w:t xml:space="preserve">Definir l’intensité lumineuse d’un led en particulier.Uitliser </w:t>
+            </w:r>
+            <w:r>
+              <w:rPr>
+                <w:noProof/>
+                <w:lang w:eastAsia="fr-CH"/>
+              </w:rPr>
+              <w:drawing>
+                <wp:inline distT="0" distB="0" distL="0" distR="0" wp14:anchorId="7C658FDE" wp14:editId="2D84990D">
+                  <wp:extent cx="1352550" cy="266700"/>
+                  <wp:effectExtent l="0" t="0" r="0" b="0"/>
+                  <wp:docPr id="22" name="Image 22"/>
+                  <wp:cNvGraphicFramePr>
+                    <a:graphicFrameLocks xmlns:a="http://schemas.openxmlformats.org/drawingml/2006/main" noChangeAspect="1"/>
+                  </wp:cNvGraphicFramePr>
+                  <a:graphic xmlns:a="http://schemas.openxmlformats.org/drawingml/2006/main">
+                    <a:graphicData uri="http://schemas.openxmlformats.org/drawingml/2006/picture">
+                      <pic:pic xmlns:pic="http://schemas.openxmlformats.org/drawingml/2006/picture">
+                        <pic:nvPicPr>
+                          <pic:cNvPr id="1" name=""/>
+                          <pic:cNvPicPr/>
+                        </pic:nvPicPr>
+                        <pic:blipFill>
+                          <a:blip r:embed="rId25"/>
+                          <a:stretch>
+                            <a:fillRect/>
+                          </a:stretch>
+                        </pic:blipFill>
+                        <pic:spPr>
+                          <a:xfrm>
+                            <a:off x="0" y="0"/>
+                            <a:ext cx="1352550" cy="266700"/>
+                          </a:xfrm>
+                          <a:prstGeom prst="rect">
+                            <a:avLst/>
+                          </a:prstGeom>
+                        </pic:spPr>
+                      </pic:pic>
+                    </a:graphicData>
+                  </a:graphic>
+                </wp:inline>
+              </w:drawing>
+            </w:r>
+          </w:p>
+        </w:tc>
+      </w:tr>
+    </w:tbl>
+    <w:p/>
+    <w:p>
+      <w:pPr>
+        <w:pStyle w:val="Titre7"/>
+        <w:numPr>
+          <w:ilvl w:val="0"/>
+          <w:numId w:val="11"/>
+        </w:numPr>
+      </w:pPr>
+      <w:r>
+        <w:t>Tests de la gestuelle(motion)</w:t>
+      </w:r>
+    </w:p>
+    <w:tbl>
+      <w:tblPr>
+        <w:tblStyle w:val="Grilledutableau"/>
+        <w:tblW w:w="0" w:type="auto"/>
+        <w:tblLook w:val="04A0" w:firstRow="1" w:lastRow="0" w:firstColumn="1" w:lastColumn="0" w:noHBand="0" w:noVBand="1"/>
+      </w:tblPr>
+      <w:tblGrid>
+        <w:gridCol w:w="4531"/>
+        <w:gridCol w:w="4531"/>
+      </w:tblGrid>
+      <w:tr>
+        <w:tc>
+          <w:tcPr>
+            <w:tcW w:w="4531" w:type="dxa"/>
+          </w:tcPr>
+          <w:p>
+            <w:r>
+              <w:t>Breath</w:t>
+            </w:r>
+          </w:p>
+        </w:tc>
+        <w:tc>
+          <w:tcPr>
+            <w:tcW w:w="4531" w:type="dxa"/>
+          </w:tcPr>
+          <w:p>
+            <w:pPr>
+              <w:rPr>
+                <w:color w:val="FF0000"/>
+              </w:rPr>
+            </w:pPr>
+            <w:r>
+              <w:rPr>
+                <w:color w:val="FF0000"/>
+              </w:rPr>
+              <w:t>Permet au robot d’</w:t>
+            </w:r>
+            <w:r>
+              <w:rPr>
+                <w:color w:val="FF0000"/>
+              </w:rPr>
+              <w:t xml:space="preserve">enchainer des mouvements avec son corps.utiliser </w:t>
+            </w:r>
+            <w:r>
+              <w:rPr>
+                <w:noProof/>
+                <w:color w:val="FF0000"/>
+                <w:lang w:eastAsia="fr-CH"/>
+              </w:rPr>
+              <w:drawing>
+                <wp:inline distT="0" distB="0" distL="0" distR="0" wp14:anchorId="4203BFEC" wp14:editId="24E6A0B8">
+                  <wp:extent cx="781050" cy="228600"/>
+                  <wp:effectExtent l="0" t="0" r="0" b="0"/>
+                  <wp:docPr id="23" name="Image 23"/>
+                  <wp:cNvGraphicFramePr>
+                    <a:graphicFrameLocks xmlns:a="http://schemas.openxmlformats.org/drawingml/2006/main" noChangeAspect="1"/>
+                  </wp:cNvGraphicFramePr>
+                  <a:graphic xmlns:a="http://schemas.openxmlformats.org/drawingml/2006/main">
+                    <a:graphicData uri="http://schemas.openxmlformats.org/drawingml/2006/picture">
+                      <pic:pic xmlns:pic="http://schemas.openxmlformats.org/drawingml/2006/picture">
+                        <pic:nvPicPr>
+                          <pic:cNvPr id="1" name=""/>
+                          <pic:cNvPicPr/>
+                        </pic:nvPicPr>
+                        <pic:blipFill>
+                          <a:blip r:embed="rId26"/>
+                          <a:stretch>
+                            <a:fillRect/>
+                          </a:stretch>
+                        </pic:blipFill>
+                        <pic:spPr>
+                          <a:xfrm>
+                            <a:off x="0" y="0"/>
+                            <a:ext cx="781050" cy="228600"/>
+                          </a:xfrm>
+                          <a:prstGeom prst="rect">
+                            <a:avLst/>
+                          </a:prstGeom>
+                        </pic:spPr>
+                      </pic:pic>
+                    </a:graphicData>
+                  </a:graphic>
+                </wp:inline>
+              </w:drawing>
+            </w:r>
+          </w:p>
+        </w:tc>
+      </w:tr>
+      <w:tr>
+        <w:tc>
+          <w:tcPr>
+            <w:tcW w:w="4531" w:type="dxa"/>
+          </w:tcPr>
+          <w:p>
+            <w:r>
+              <w:t>Hello</w:t>
+            </w:r>
+          </w:p>
+        </w:tc>
+        <w:tc>
+          <w:tcPr>
+            <w:tcW w:w="4531" w:type="dxa"/>
+          </w:tcPr>
+          <w:p>
+            <w:pPr>
+              <w:rPr>
+                <w:color w:val="FF0000"/>
+              </w:rPr>
+            </w:pPr>
+            <w:r>
+              <w:rPr>
+                <w:color w:val="FF0000"/>
+              </w:rPr>
+              <w:t xml:space="preserve">Ce box contient une animation de Hello.Utiliser </w:t>
+            </w:r>
+            <w:r>
+              <w:rPr>
+                <w:noProof/>
+                <w:color w:val="FF0000"/>
+                <w:lang w:eastAsia="fr-CH"/>
+              </w:rPr>
+              <w:drawing>
+                <wp:inline distT="0" distB="0" distL="0" distR="0" wp14:anchorId="3EB08078" wp14:editId="143D5C54">
+                  <wp:extent cx="733425" cy="276225"/>
+                  <wp:effectExtent l="0" t="0" r="9525" b="9525"/>
+                  <wp:docPr id="24" name="Image 24"/>
+                  <wp:cNvGraphicFramePr>
+                    <a:graphicFrameLocks xmlns:a="http://schemas.openxmlformats.org/drawingml/2006/main" noChangeAspect="1"/>
+                  </wp:cNvGraphicFramePr>
+                  <a:graphic xmlns:a="http://schemas.openxmlformats.org/drawingml/2006/main">
+                    <a:graphicData uri="http://schemas.openxmlformats.org/drawingml/2006/picture">
+                      <pic:pic xmlns:pic="http://schemas.openxmlformats.org/drawingml/2006/picture">
+                        <pic:nvPicPr>
+                          <pic:cNvPr id="1" name=""/>
+                          <pic:cNvPicPr/>
+                        </pic:nvPicPr>
+                        <pic:blipFill>
+                          <a:blip r:embed="rId27"/>
+                          <a:stretch>
+                            <a:fillRect/>
+                          </a:stretch>
+                        </pic:blipFill>
+                        <pic:spPr>
+                          <a:xfrm>
+                            <a:off x="0" y="0"/>
+                            <a:ext cx="733425" cy="276225"/>
+                          </a:xfrm>
+                          <a:prstGeom prst="rect">
+                            <a:avLst/>
+                          </a:prstGeom>
+                        </pic:spPr>
+                      </pic:pic>
+                    </a:graphicData>
+                  </a:graphic>
+                </wp:inline>
+              </w:drawing>
+            </w:r>
+          </w:p>
+        </w:tc>
+      </w:tr>
+      <w:tr>
+        <w:tc>
+          <w:tcPr>
+            <w:tcW w:w="4531" w:type="dxa"/>
+          </w:tcPr>
+          <w:p>
+            <w:r>
+              <w:lastRenderedPageBreak/>
+              <w:t>Wide forehead</w:t>
+            </w:r>
+          </w:p>
+        </w:tc>
+        <w:tc>
+          <w:tcPr>
+            <w:tcW w:w="4531" w:type="dxa"/>
+          </w:tcPr>
+          <w:p>
+            <w:pPr>
+              <w:rPr>
+                <w:color w:val="FF0000"/>
+              </w:rPr>
+            </w:pPr>
+            <w:r>
+              <w:rPr>
+                <w:color w:val="FF0000"/>
+              </w:rPr>
+              <w:t xml:space="preserve">Permet au robot de s’essuyer le front.utiliser </w:t>
+            </w:r>
+            <w:r>
+              <w:rPr>
+                <w:noProof/>
+                <w:color w:val="FF0000"/>
+                <w:lang w:eastAsia="fr-CH"/>
+              </w:rPr>
+              <w:drawing>
+                <wp:inline distT="0" distB="0" distL="0" distR="0" wp14:anchorId="110BC91A" wp14:editId="0C2EA1F8">
+                  <wp:extent cx="1295400" cy="257175"/>
+                  <wp:effectExtent l="0" t="0" r="0" b="9525"/>
+                  <wp:docPr id="25" name="Image 25"/>
+                  <wp:cNvGraphicFramePr>
+                    <a:graphicFrameLocks xmlns:a="http://schemas.openxmlformats.org/drawingml/2006/main" noChangeAspect="1"/>
+                  </wp:cNvGraphicFramePr>
+                  <a:graphic xmlns:a="http://schemas.openxmlformats.org/drawingml/2006/main">
+                    <a:graphicData uri="http://schemas.openxmlformats.org/drawingml/2006/picture">
+                      <pic:pic xmlns:pic="http://schemas.openxmlformats.org/drawingml/2006/picture">
+                        <pic:nvPicPr>
+                          <pic:cNvPr id="1" name=""/>
+                          <pic:cNvPicPr/>
+                        </pic:nvPicPr>
+                        <pic:blipFill>
+                          <a:blip r:embed="rId28"/>
+                          <a:stretch>
+                            <a:fillRect/>
+                          </a:stretch>
+                        </pic:blipFill>
+                        <pic:spPr>
+                          <a:xfrm>
+                            <a:off x="0" y="0"/>
+                            <a:ext cx="1295400" cy="257175"/>
+                          </a:xfrm>
+                          <a:prstGeom prst="rect">
+                            <a:avLst/>
+                          </a:prstGeom>
+                        </pic:spPr>
+                      </pic:pic>
+                    </a:graphicData>
+                  </a:graphic>
+                </wp:inline>
+              </w:drawing>
+            </w:r>
+          </w:p>
+        </w:tc>
+      </w:tr>
+      <w:tr>
+        <w:tc>
+          <w:tcPr>
+            <w:tcW w:w="4531" w:type="dxa"/>
+          </w:tcPr>
+          <w:p>
+            <w:r>
+              <w:t>hands</w:t>
+            </w:r>
+          </w:p>
+        </w:tc>
+        <w:tc>
+          <w:tcPr>
+            <w:tcW w:w="4531" w:type="dxa"/>
+          </w:tcPr>
+          <w:p>
+            <w:pPr>
+              <w:rPr>
+                <w:color w:val="FF0000"/>
+              </w:rPr>
+            </w:pPr>
+            <w:r>
+              <w:rPr>
+                <w:color w:val="FF0000"/>
+              </w:rPr>
+              <w:t xml:space="preserve">Permet au robot d’ouvrir ou de fermer sa/ses mains.Utiliser </w:t>
+            </w:r>
+            <w:r>
+              <w:rPr>
+                <w:noProof/>
+                <w:color w:val="FF0000"/>
+                <w:lang w:eastAsia="fr-CH"/>
+              </w:rPr>
+              <w:drawing>
+                <wp:inline distT="0" distB="0" distL="0" distR="0" wp14:anchorId="7408716B" wp14:editId="02F41D45">
+                  <wp:extent cx="676275" cy="247650"/>
+                  <wp:effectExtent l="0" t="0" r="9525" b="0"/>
+                  <wp:docPr id="26" name="Image 26"/>
+                  <wp:cNvGraphicFramePr>
+                    <a:graphicFrameLocks xmlns:a="http://schemas.openxmlformats.org/drawingml/2006/main" noChangeAspect="1"/>
+                  </wp:cNvGraphicFramePr>
+                  <a:graphic xmlns:a="http://schemas.openxmlformats.org/drawingml/2006/main">
+                    <a:graphicData uri="http://schemas.openxmlformats.org/drawingml/2006/picture">
+                      <pic:pic xmlns:pic="http://schemas.openxmlformats.org/drawingml/2006/picture">
+                        <pic:nvPicPr>
+                          <pic:cNvPr id="1" name=""/>
+                          <pic:cNvPicPr/>
+                        </pic:nvPicPr>
+                        <pic:blipFill>
+                          <a:blip r:embed="rId29"/>
+                          <a:stretch>
+                            <a:fillRect/>
+                          </a:stretch>
+                        </pic:blipFill>
+                        <pic:spPr>
+                          <a:xfrm>
+                            <a:off x="0" y="0"/>
+                            <a:ext cx="676275" cy="247650"/>
+                          </a:xfrm>
+                          <a:prstGeom prst="rect">
+                            <a:avLst/>
+                          </a:prstGeom>
+                        </pic:spPr>
+                      </pic:pic>
+                    </a:graphicData>
+                  </a:graphic>
+                </wp:inline>
+              </w:drawing>
+            </w:r>
+          </w:p>
+        </w:tc>
+      </w:tr>
+      <w:tr>
+        <w:tc>
+          <w:tcPr>
+            <w:tcW w:w="4531" w:type="dxa"/>
+          </w:tcPr>
+          <w:p>
+            <w:r>
+              <w:t>Sit down</w:t>
+            </w:r>
+          </w:p>
+        </w:tc>
+        <w:tc>
+          <w:tcPr>
+            <w:tcW w:w="4531" w:type="dxa"/>
+          </w:tcPr>
+          <w:p>
+            <w:pPr>
+              <w:rPr>
+                <w:color w:val="FF0000"/>
+              </w:rPr>
+            </w:pPr>
+            <w:r>
+              <w:rPr>
+                <w:color w:val="FF0000"/>
+              </w:rPr>
+              <w:t xml:space="preserve">Asseoir le robot. Utiliser </w:t>
+            </w:r>
+            <w:r>
+              <w:rPr>
+                <w:noProof/>
+                <w:color w:val="FF0000"/>
+                <w:lang w:eastAsia="fr-CH"/>
+              </w:rPr>
+              <w:drawing>
+                <wp:inline distT="0" distB="0" distL="0" distR="0" wp14:anchorId="6A139C3B" wp14:editId="0D5D7E2C">
+                  <wp:extent cx="1209675" cy="285750"/>
+                  <wp:effectExtent l="0" t="0" r="9525" b="0"/>
+                  <wp:docPr id="28" name="Image 28"/>
+                  <wp:cNvGraphicFramePr>
+                    <a:graphicFrameLocks xmlns:a="http://schemas.openxmlformats.org/drawingml/2006/main" noChangeAspect="1"/>
+                  </wp:cNvGraphicFramePr>
+                  <a:graphic xmlns:a="http://schemas.openxmlformats.org/drawingml/2006/main">
+                    <a:graphicData uri="http://schemas.openxmlformats.org/drawingml/2006/picture">
+                      <pic:pic xmlns:pic="http://schemas.openxmlformats.org/drawingml/2006/picture">
+                        <pic:nvPicPr>
+                          <pic:cNvPr id="1" name=""/>
+                          <pic:cNvPicPr/>
+                        </pic:nvPicPr>
+                        <pic:blipFill>
+                          <a:blip r:embed="rId30"/>
+                          <a:stretch>
+                            <a:fillRect/>
+                          </a:stretch>
+                        </pic:blipFill>
+                        <pic:spPr>
+                          <a:xfrm>
+                            <a:off x="0" y="0"/>
+                            <a:ext cx="1209675" cy="285750"/>
+                          </a:xfrm>
+                          <a:prstGeom prst="rect">
+                            <a:avLst/>
+                          </a:prstGeom>
+                        </pic:spPr>
+                      </pic:pic>
+                    </a:graphicData>
+                  </a:graphic>
+                </wp:inline>
+              </w:drawing>
+            </w:r>
+          </w:p>
+        </w:tc>
+      </w:tr>
+      <w:tr>
+        <w:tc>
+          <w:tcPr>
+            <w:tcW w:w="4531" w:type="dxa"/>
+          </w:tcPr>
+          <w:p>
+            <w:r>
+              <w:t>Stand up</w:t>
+            </w:r>
+          </w:p>
+        </w:tc>
+        <w:tc>
+          <w:tcPr>
+            <w:tcW w:w="4531" w:type="dxa"/>
+          </w:tcPr>
+          <w:p>
+            <w:pPr>
+              <w:rPr>
+                <w:color w:val="FF0000"/>
+              </w:rPr>
+            </w:pPr>
+            <w:r>
+              <w:rPr>
+                <w:color w:val="FF0000"/>
+              </w:rPr>
+              <w:t xml:space="preserve">Permet au robot de se mettre debout.on peut éditer le nombre de fois qu’il peut essayer de se mettre débout.Utiliser </w:t>
+            </w:r>
+            <w:r>
+              <w:rPr>
+                <w:noProof/>
+                <w:color w:val="FF0000"/>
+                <w:lang w:eastAsia="fr-CH"/>
+              </w:rPr>
+              <w:t xml:space="preserve"> </w:t>
+            </w:r>
+            <w:r>
+              <w:rPr>
+                <w:noProof/>
+                <w:color w:val="FF0000"/>
+                <w:lang w:eastAsia="fr-CH"/>
+              </w:rPr>
+              <w:drawing>
+                <wp:inline distT="0" distB="0" distL="0" distR="0" wp14:anchorId="56BE1654" wp14:editId="556B8522">
+                  <wp:extent cx="885825" cy="333375"/>
+                  <wp:effectExtent l="0" t="0" r="9525" b="9525"/>
+                  <wp:docPr id="29" name="Image 29"/>
+                  <wp:cNvGraphicFramePr>
+                    <a:graphicFrameLocks xmlns:a="http://schemas.openxmlformats.org/drawingml/2006/main" noChangeAspect="1"/>
+                  </wp:cNvGraphicFramePr>
+                  <a:graphic xmlns:a="http://schemas.openxmlformats.org/drawingml/2006/main">
+                    <a:graphicData uri="http://schemas.openxmlformats.org/drawingml/2006/picture">
+                      <pic:pic xmlns:pic="http://schemas.openxmlformats.org/drawingml/2006/picture">
+                        <pic:nvPicPr>
+                          <pic:cNvPr id="1" name=""/>
+                          <pic:cNvPicPr/>
+                        </pic:nvPicPr>
+                        <pic:blipFill>
+                          <a:blip r:embed="rId31"/>
+                          <a:stretch>
+                            <a:fillRect/>
+                          </a:stretch>
+                        </pic:blipFill>
+                        <pic:spPr>
+                          <a:xfrm>
+                            <a:off x="0" y="0"/>
+                            <a:ext cx="885825" cy="333375"/>
+                          </a:xfrm>
+                          <a:prstGeom prst="rect">
+                            <a:avLst/>
+                          </a:prstGeom>
+                        </pic:spPr>
+                      </pic:pic>
+                    </a:graphicData>
+                  </a:graphic>
+                </wp:inline>
+              </w:drawing>
+            </w:r>
+          </w:p>
+        </w:tc>
+      </w:tr>
+      <w:tr>
+        <w:tc>
+          <w:tcPr>
+            <w:tcW w:w="4531" w:type="dxa"/>
+          </w:tcPr>
+          <w:p>
+            <w:r>
+              <w:t>Move to</w:t>
+            </w:r>
+          </w:p>
+        </w:tc>
+        <w:tc>
+          <w:tcPr>
+            <w:tcW w:w="4531" w:type="dxa"/>
+          </w:tcPr>
+          <w:p>
+            <w:pPr>
+              <w:rPr>
+                <w:color w:val="FF0000"/>
+              </w:rPr>
+            </w:pPr>
+            <w:r>
+              <w:rPr>
+                <w:color w:val="FF0000"/>
+              </w:rPr>
+              <w:t xml:space="preserve">Permet au robot de se déplacer vers un point </w:t>
+            </w:r>
+            <w:r>
+              <w:rPr>
+                <w:color w:val="FF0000"/>
+              </w:rPr>
+              <w:t xml:space="preserve">donné relativement à sa position courante.Utiliser </w:t>
+            </w:r>
+            <w:r>
+              <w:rPr>
+                <w:noProof/>
+                <w:color w:val="FF0000"/>
+                <w:lang w:eastAsia="fr-CH"/>
+              </w:rPr>
+              <w:drawing>
+                <wp:inline distT="0" distB="0" distL="0" distR="0" wp14:anchorId="18DF436B" wp14:editId="482A2016">
+                  <wp:extent cx="866775" cy="276225"/>
+                  <wp:effectExtent l="0" t="0" r="9525" b="9525"/>
+                  <wp:docPr id="30" name="Image 30"/>
+                  <wp:cNvGraphicFramePr>
+                    <a:graphicFrameLocks xmlns:a="http://schemas.openxmlformats.org/drawingml/2006/main" noChangeAspect="1"/>
+                  </wp:cNvGraphicFramePr>
+                  <a:graphic xmlns:a="http://schemas.openxmlformats.org/drawingml/2006/main">
+                    <a:graphicData uri="http://schemas.openxmlformats.org/drawingml/2006/picture">
+                      <pic:pic xmlns:pic="http://schemas.openxmlformats.org/drawingml/2006/picture">
+                        <pic:nvPicPr>
+                          <pic:cNvPr id="1" name=""/>
+                          <pic:cNvPicPr/>
+                        </pic:nvPicPr>
+                        <pic:blipFill>
+                          <a:blip r:embed="rId32"/>
+                          <a:stretch>
+                            <a:fillRect/>
+                          </a:stretch>
+                        </pic:blipFill>
+                        <pic:spPr>
+                          <a:xfrm>
+                            <a:off x="0" y="0"/>
+                            <a:ext cx="866775" cy="276225"/>
+                          </a:xfrm>
+                          <a:prstGeom prst="rect">
+                            <a:avLst/>
+                          </a:prstGeom>
+                        </pic:spPr>
+                      </pic:pic>
+                    </a:graphicData>
+                  </a:graphic>
+                </wp:inline>
+              </w:drawing>
+            </w:r>
+          </w:p>
+        </w:tc>
+      </w:tr>
+      <w:tr>
+        <w:tc>
+          <w:tcPr>
+            <w:tcW w:w="4531" w:type="dxa"/>
+          </w:tcPr>
+          <w:p>
+            <w:r>
+              <w:t>Move toward</w:t>
+            </w:r>
+          </w:p>
+        </w:tc>
+        <w:tc>
+          <w:tcPr>
+            <w:tcW w:w="4531" w:type="dxa"/>
+          </w:tcPr>
+          <w:p>
+            <w:pPr>
+              <w:rPr>
+                <w:color w:val="FF0000"/>
+              </w:rPr>
+            </w:pPr>
+            <w:r>
+              <w:rPr>
+                <w:color w:val="FF0000"/>
+              </w:rPr>
+              <w:t xml:space="preserve">Permet au robot de se diriger vers une direction donnée.Utiliser </w:t>
+            </w:r>
+            <w:r>
+              <w:rPr>
+                <w:noProof/>
+                <w:color w:val="FF0000"/>
+                <w:lang w:eastAsia="fr-CH"/>
+              </w:rPr>
+              <w:drawing>
+                <wp:inline distT="0" distB="0" distL="0" distR="0" wp14:anchorId="131DB906" wp14:editId="764FC42A">
+                  <wp:extent cx="1114425" cy="257175"/>
+                  <wp:effectExtent l="0" t="0" r="9525" b="9525"/>
+                  <wp:docPr id="31" name="Image 31"/>
+                  <wp:cNvGraphicFramePr>
+                    <a:graphicFrameLocks xmlns:a="http://schemas.openxmlformats.org/drawingml/2006/main" noChangeAspect="1"/>
+                  </wp:cNvGraphicFramePr>
+                  <a:graphic xmlns:a="http://schemas.openxmlformats.org/drawingml/2006/main">
+                    <a:graphicData uri="http://schemas.openxmlformats.org/drawingml/2006/picture">
+                      <pic:pic xmlns:pic="http://schemas.openxmlformats.org/drawingml/2006/picture">
+                        <pic:nvPicPr>
+                          <pic:cNvPr id="1" name=""/>
+                          <pic:cNvPicPr/>
+                        </pic:nvPicPr>
+                        <pic:blipFill>
+                          <a:blip r:embed="rId33"/>
+                          <a:stretch>
+                            <a:fillRect/>
+                          </a:stretch>
+                        </pic:blipFill>
+                        <pic:spPr>
+                          <a:xfrm>
+                            <a:off x="0" y="0"/>
+                            <a:ext cx="1114425" cy="257175"/>
+                          </a:xfrm>
+                          <a:prstGeom prst="rect">
+                            <a:avLst/>
+                          </a:prstGeom>
+                        </pic:spPr>
+                      </pic:pic>
+                    </a:graphicData>
+                  </a:graphic>
+                </wp:inline>
+              </w:drawing>
+            </w:r>
+          </w:p>
+        </w:tc>
+      </w:tr>
+      <w:tr>
+        <w:tc>
+          <w:tcPr>
+            <w:tcW w:w="4531" w:type="dxa"/>
+          </w:tcPr>
+          <w:p>
+            <w:r>
+              <w:t xml:space="preserve">Obstacle avoidance </w:t>
+            </w:r>
+          </w:p>
+        </w:tc>
+        <w:tc>
+          <w:tcPr>
+            <w:tcW w:w="4531" w:type="dxa"/>
+          </w:tcPr>
+          <w:p>
+            <w:pPr>
+              <w:rPr>
+                <w:color w:val="FF0000"/>
+              </w:rPr>
+            </w:pPr>
+            <w:r>
+              <w:rPr>
+                <w:color w:val="FF0000"/>
+              </w:rPr>
+              <w:t xml:space="preserve">Permet de se déplacer et d’éviter les obstacles. Utiliser </w:t>
+            </w:r>
+            <w:r>
+              <w:rPr>
+                <w:noProof/>
+                <w:color w:val="FF0000"/>
+                <w:lang w:eastAsia="fr-CH"/>
+              </w:rPr>
+              <w:drawing>
+                <wp:inline distT="0" distB="0" distL="0" distR="0" wp14:anchorId="6D2566CE" wp14:editId="4EE5EE3D">
+                  <wp:extent cx="1400175" cy="266700"/>
+                  <wp:effectExtent l="0" t="0" r="9525" b="0"/>
+                  <wp:docPr id="32" name="Image 32"/>
+                  <wp:cNvGraphicFramePr>
+                    <a:graphicFrameLocks xmlns:a="http://schemas.openxmlformats.org/drawingml/2006/main" noChangeAspect="1"/>
+                  </wp:cNvGraphicFramePr>
+                  <a:graphic xmlns:a="http://schemas.openxmlformats.org/drawingml/2006/main">
+                    <a:graphicData uri="http://schemas.openxmlformats.org/drawingml/2006/picture">
+                      <pic:pic xmlns:pic="http://schemas.openxmlformats.org/drawingml/2006/picture">
+                        <pic:nvPicPr>
+                          <pic:cNvPr id="1" name=""/>
+                          <pic:cNvPicPr/>
+                        </pic:nvPicPr>
+                        <pic:blipFill>
+                          <a:blip r:embed="rId34"/>
+                          <a:stretch>
+                            <a:fillRect/>
+                          </a:stretch>
+                        </pic:blipFill>
+                        <pic:spPr>
+                          <a:xfrm>
+                            <a:off x="0" y="0"/>
+                            <a:ext cx="1400175" cy="266700"/>
+                          </a:xfrm>
+                          <a:prstGeom prst="rect">
+                            <a:avLst/>
+                          </a:prstGeom>
+                        </pic:spPr>
+                      </pic:pic>
+                    </a:graphicData>
+                  </a:graphic>
+                </wp:inline>
+              </w:drawing>
+            </w:r>
+          </w:p>
+        </w:tc>
+      </w:tr>
+    </w:tbl>
+    <w:p/>
+    <w:p>
+      <w:pPr>
+        <w:pStyle w:val="Titre7"/>
+        <w:numPr>
+          <w:ilvl w:val="0"/>
+          <w:numId w:val="12"/>
+        </w:numPr>
+      </w:pPr>
+      <w:r>
+        <w:t xml:space="preserve">Tests de la </w:t>
+      </w:r>
+      <w:r>
+        <w:t>vue</w:t>
+      </w:r>
+    </w:p>
+    <w:tbl>
+      <w:tblPr>
+        <w:tblStyle w:val="Grilledutableau"/>
+        <w:tblW w:w="0" w:type="auto"/>
+        <w:tblLook w:val="04A0" w:firstRow="1" w:lastRow="0" w:firstColumn="1" w:lastColumn="0" w:noHBand="0" w:noVBand="1"/>
+      </w:tblPr>
+      <w:tblGrid>
+        <w:gridCol w:w="4531"/>
+        <w:gridCol w:w="4531"/>
+      </w:tblGrid>
+      <w:tr>
+        <w:tc>
+          <w:tcPr>
+            <w:tcW w:w="4531" w:type="dxa"/>
+          </w:tcPr>
+          <w:p>
+            <w:r>
+              <w:t>Face detection</w:t>
+            </w:r>
+          </w:p>
+        </w:tc>
+        <w:tc>
+          <w:tcPr>
+            <w:tcW w:w="4531" w:type="dxa"/>
+          </w:tcPr>
+          <w:p>
+            <w:pPr>
+              <w:rPr>
+                <w:color w:val="FF0000"/>
+              </w:rPr>
+            </w:pPr>
+            <w:r>
+              <w:rPr>
+                <w:color w:val="FF0000"/>
+              </w:rPr>
+              <w:t xml:space="preserve">Permet de détecter les visages et retourne le nombre de visages détectés. Utiliser </w:t>
+            </w:r>
+            <w:r>
+              <w:rPr>
+                <w:noProof/>
+                <w:color w:val="FF0000"/>
+                <w:lang w:eastAsia="fr-CH"/>
+              </w:rPr>
+              <w:drawing>
+                <wp:inline distT="0" distB="0" distL="0" distR="0" wp14:anchorId="3A2A9169" wp14:editId="0E192E3B">
+                  <wp:extent cx="1190625" cy="285750"/>
+                  <wp:effectExtent l="0" t="0" r="9525" b="0"/>
+                  <wp:docPr id="33" name="Image 33"/>
+                  <wp:cNvGraphicFramePr>
+                    <a:graphicFrameLocks xmlns:a="http://schemas.openxmlformats.org/drawingml/2006/main" noChangeAspect="1"/>
+                  </wp:cNvGraphicFramePr>
+                  <a:graphic xmlns:a="http://schemas.openxmlformats.org/drawingml/2006/main">
+                    <a:graphicData uri="http://schemas.openxmlformats.org/drawingml/2006/picture">
+                      <pic:pic xmlns:pic="http://schemas.openxmlformats.org/drawingml/2006/picture">
+                        <pic:nvPicPr>
+                          <pic:cNvPr id="1" name=""/>
+                          <pic:cNvPicPr/>
+                        </pic:nvPicPr>
+                        <pic:blipFill>
+                          <a:blip r:embed="rId35"/>
+                          <a:stretch>
+                            <a:fillRect/>
+                          </a:stretch>
+                        </pic:blipFill>
+                        <pic:spPr>
+                          <a:xfrm>
+                            <a:off x="0" y="0"/>
+                            <a:ext cx="1190625" cy="285750"/>
+                          </a:xfrm>
+                          <a:prstGeom prst="rect">
+                            <a:avLst/>
+                          </a:prstGeom>
+                        </pic:spPr>
+                      </pic:pic>
+                    </a:graphicData>
+                  </a:graphic>
+                </wp:inline>
+              </w:drawing>
+            </w:r>
+          </w:p>
+        </w:tc>
+      </w:tr>
+      <w:tr>
+        <w:tc>
+          <w:tcPr>
+            <w:tcW w:w="4531" w:type="dxa"/>
+          </w:tcPr>
+          <w:p>
+            <w:r>
+              <w:t>Face Reco</w:t>
+            </w:r>
+          </w:p>
+        </w:tc>
+        <w:tc>
+          <w:tcPr>
+            <w:tcW w:w="4531" w:type="dxa"/>
+          </w:tcPr>
+          <w:p>
+            <w:pPr>
+              <w:rPr>
+                <w:color w:val="FF0000"/>
+              </w:rPr>
+            </w:pPr>
+            <w:r>
+              <w:rPr>
+                <w:color w:val="FF0000"/>
+              </w:rPr>
+              <w:t>Permet de détecter et reconnaitre des visages</w:t>
+            </w:r>
+            <w:r>
+              <w:rPr>
+                <w:color w:val="FF0000"/>
+              </w:rPr>
+              <w:t>.Pour cela, il devra reconnaitre des visages avec le box de reconnaissance faciale prévu.</w:t>
+            </w:r>
+          </w:p>
+        </w:tc>
+      </w:tr>
+      <w:tr>
+        <w:tc>
+          <w:tcPr>
+            <w:tcW w:w="4531" w:type="dxa"/>
+          </w:tcPr>
+          <w:p>
+            <w:r>
+              <w:t>Is in darkness</w:t>
+            </w:r>
+          </w:p>
+        </w:tc>
+        <w:tc>
+          <w:tcPr>
+            <w:tcW w:w="4531" w:type="dxa"/>
+          </w:tcPr>
+          <w:p>
+            <w:pPr>
+              <w:rPr>
+                <w:color w:val="FF0000"/>
+              </w:rPr>
+            </w:pPr>
+            <w:r>
+              <w:rPr>
+                <w:color w:val="FF0000"/>
+              </w:rPr>
+              <w:t xml:space="preserve">Permet au robot de vérifier si il est dans le noir.Utiliser </w:t>
+            </w:r>
+            <w:r>
+              <w:rPr>
+                <w:noProof/>
+                <w:color w:val="FF0000"/>
+                <w:lang w:eastAsia="fr-CH"/>
+              </w:rPr>
+              <w:drawing>
+                <wp:inline distT="0" distB="0" distL="0" distR="0" wp14:anchorId="770F530A" wp14:editId="21F19D06">
+                  <wp:extent cx="1104900" cy="257175"/>
+                  <wp:effectExtent l="0" t="0" r="0" b="9525"/>
+                  <wp:docPr id="34" name="Image 34"/>
+                  <wp:cNvGraphicFramePr>
+                    <a:graphicFrameLocks xmlns:a="http://schemas.openxmlformats.org/drawingml/2006/main" noChangeAspect="1"/>
+                  </wp:cNvGraphicFramePr>
+                  <a:graphic xmlns:a="http://schemas.openxmlformats.org/drawingml/2006/main">
+                    <a:graphicData uri="http://schemas.openxmlformats.org/drawingml/2006/picture">
+                      <pic:pic xmlns:pic="http://schemas.openxmlformats.org/drawingml/2006/picture">
+                        <pic:nvPicPr>
+                          <pic:cNvPr id="1" name=""/>
+                          <pic:cNvPicPr/>
+                        </pic:nvPicPr>
+                        <pic:blipFill>
+                          <a:blip r:embed="rId36"/>
+                          <a:stretch>
+                            <a:fillRect/>
+                          </a:stretch>
+                        </pic:blipFill>
+                        <pic:spPr>
+                          <a:xfrm>
+                            <a:off x="0" y="0"/>
+                            <a:ext cx="1104900" cy="257175"/>
+                          </a:xfrm>
+                          <a:prstGeom prst="rect">
+                            <a:avLst/>
+                          </a:prstGeom>
+                        </pic:spPr>
+                      </pic:pic>
+                    </a:graphicData>
+                  </a:graphic>
+                </wp:inline>
+              </w:drawing>
+            </w:r>
+          </w:p>
+        </w:tc>
+      </w:tr>
+      <w:tr>
+        <w:tc>
+          <w:tcPr>
+            <w:tcW w:w="4531" w:type="dxa"/>
+          </w:tcPr>
+          <w:p>
+            <w:r>
+              <w:t>Learn Face</w:t>
+            </w:r>
+          </w:p>
+        </w:tc>
+        <w:tc>
+          <w:tcPr>
+            <w:tcW w:w="4531" w:type="dxa"/>
+          </w:tcPr>
+          <w:p>
+            <w:pPr>
+              <w:rPr>
+                <w:color w:val="FF0000"/>
+              </w:rPr>
+            </w:pPr>
+            <w:r>
+              <w:rPr>
+                <w:color w:val="FF0000"/>
+              </w:rPr>
+              <w:t>Permet au robot de mémoriser des visages.Ses yeux deviendront vert en cas de succès et rouge sinon.</w:t>
+            </w:r>
+          </w:p>
+        </w:tc>
+      </w:tr>
+      <w:tr>
+        <w:tc>
+          <w:tcPr>
+            <w:tcW w:w="4531" w:type="dxa"/>
+          </w:tcPr>
+          <w:p>
+            <w:r>
+              <w:t>Record vidéo</w:t>
+            </w:r>
+          </w:p>
+        </w:tc>
+        <w:tc>
+          <w:tcPr>
+            <w:tcW w:w="4531" w:type="dxa"/>
+          </w:tcPr>
+          <w:p>
+            <w:pPr>
+              <w:rPr>
+                <w:color w:val="FF0000"/>
+              </w:rPr>
+            </w:pPr>
+            <w:r>
+              <w:rPr>
+                <w:color w:val="FF0000"/>
+              </w:rPr>
+              <w:t xml:space="preserve">Permet d’enregistrer des vidéos à l’aide d’une des cameras du robot.Le temps d’enrégistrement est édité dans les paramètres.Uitliser </w:t>
+            </w:r>
+            <w:r>
+              <w:rPr>
+                <w:noProof/>
+                <w:color w:val="FF0000"/>
+                <w:lang w:eastAsia="fr-CH"/>
+              </w:rPr>
+              <w:drawing>
+                <wp:inline distT="0" distB="0" distL="0" distR="0" wp14:anchorId="4D21A25B" wp14:editId="1E5E5939">
+                  <wp:extent cx="1228725" cy="304800"/>
+                  <wp:effectExtent l="0" t="0" r="9525" b="0"/>
+                  <wp:docPr id="35" name="Image 35"/>
+                  <wp:cNvGraphicFramePr>
+                    <a:graphicFrameLocks xmlns:a="http://schemas.openxmlformats.org/drawingml/2006/main" noChangeAspect="1"/>
+                  </wp:cNvGraphicFramePr>
+                  <a:graphic xmlns:a="http://schemas.openxmlformats.org/drawingml/2006/main">
+                    <a:graphicData uri="http://schemas.openxmlformats.org/drawingml/2006/picture">
+                      <pic:pic xmlns:pic="http://schemas.openxmlformats.org/drawingml/2006/picture">
+                        <pic:nvPicPr>
+                          <pic:cNvPr id="1" name=""/>
+                          <pic:cNvPicPr/>
+                        </pic:nvPicPr>
+                        <pic:blipFill>
+                          <a:blip r:embed="rId37"/>
+                          <a:stretch>
+                            <a:fillRect/>
+                          </a:stretch>
+                        </pic:blipFill>
+                        <pic:spPr>
+                          <a:xfrm>
+                            <a:off x="0" y="0"/>
+                            <a:ext cx="1228725" cy="304800"/>
+                          </a:xfrm>
+                          <a:prstGeom prst="rect">
+                            <a:avLst/>
+                          </a:prstGeom>
+                        </pic:spPr>
+                      </pic:pic>
+                    </a:graphicData>
+                  </a:graphic>
+                </wp:inline>
+              </w:drawing>
+            </w:r>
+            <w:r>
+              <w:rPr>
+                <w:color w:val="FF0000"/>
+              </w:rPr>
+              <w:t>.</w:t>
+            </w:r>
+          </w:p>
+        </w:tc>
+      </w:tr>
+      <w:tr>
+        <w:tc>
+          <w:tcPr>
+            <w:tcW w:w="4531" w:type="dxa"/>
+          </w:tcPr>
+          <w:p>
+            <w:r>
+              <w:t>Take picture</w:t>
+            </w:r>
+          </w:p>
+        </w:tc>
+        <w:tc>
+          <w:tcPr>
+            <w:tcW w:w="4531" w:type="dxa"/>
+          </w:tcPr>
+          <w:p>
+            <w:pPr>
+              <w:rPr>
+                <w:color w:val="FF0000"/>
+              </w:rPr>
+            </w:pPr>
+            <w:r>
+              <w:rPr>
+                <w:color w:val="FF0000"/>
+              </w:rPr>
+              <w:t xml:space="preserve">Permet de prendre une photo à l’aide d’une des cameras du robot.Utiliser </w:t>
+            </w:r>
+            <w:r>
+              <w:rPr>
+                <w:noProof/>
+                <w:color w:val="FF0000"/>
+                <w:lang w:eastAsia="fr-CH"/>
+              </w:rPr>
+              <w:drawing>
+                <wp:inline distT="0" distB="0" distL="0" distR="0" wp14:anchorId="2491A338" wp14:editId="022F6813">
+                  <wp:extent cx="1152525" cy="219075"/>
+                  <wp:effectExtent l="0" t="0" r="9525" b="9525"/>
+                  <wp:docPr id="36" name="Image 36"/>
+                  <wp:cNvGraphicFramePr>
+                    <a:graphicFrameLocks xmlns:a="http://schemas.openxmlformats.org/drawingml/2006/main" noChangeAspect="1"/>
+                  </wp:cNvGraphicFramePr>
+                  <a:graphic xmlns:a="http://schemas.openxmlformats.org/drawingml/2006/main">
+                    <a:graphicData uri="http://schemas.openxmlformats.org/drawingml/2006/picture">
+                      <pic:pic xmlns:pic="http://schemas.openxmlformats.org/drawingml/2006/picture">
+                        <pic:nvPicPr>
+                          <pic:cNvPr id="1" name=""/>
+                          <pic:cNvPicPr/>
+                        </pic:nvPicPr>
+                        <pic:blipFill>
+                          <a:blip r:embed="rId38"/>
+                          <a:stretch>
+                            <a:fillRect/>
+                          </a:stretch>
+                        </pic:blipFill>
+                        <pic:spPr>
+                          <a:xfrm>
+                            <a:off x="0" y="0"/>
+                            <a:ext cx="1152525" cy="219075"/>
+                          </a:xfrm>
+                          <a:prstGeom prst="rect">
+                            <a:avLst/>
+                          </a:prstGeom>
+                        </pic:spPr>
+                      </pic:pic>
+                    </a:graphicData>
+                  </a:graphic>
+                </wp:inline>
+              </w:drawing>
+            </w:r>
+          </w:p>
+        </w:tc>
+      </w:tr>
+      <w:tr>
+        <w:tc>
+          <w:tcPr>
+            <w:tcW w:w="4531" w:type="dxa"/>
+          </w:tcPr>
+          <w:p>
+            <w:r>
+              <w:t xml:space="preserve">Unlearn faces </w:t>
+            </w:r>
+          </w:p>
+        </w:tc>
+        <w:tc>
+          <w:tcPr>
+            <w:tcW w:w="4531" w:type="dxa"/>
+          </w:tcPr>
+          <w:p>
+            <w:pPr>
+              <w:rPr>
+                <w:color w:val="FF0000"/>
+              </w:rPr>
+            </w:pPr>
+            <w:r>
+              <w:rPr>
+                <w:color w:val="FF0000"/>
+              </w:rPr>
+              <w:t>Permet de supprimer tous les visages de la db.</w:t>
+            </w:r>
+            <w:r>
+              <w:rPr>
+                <w:noProof/>
+                <w:color w:val="FF0000"/>
+                <w:lang w:eastAsia="fr-CH"/>
+              </w:rPr>
+              <w:t xml:space="preserve"> Uitliser</w:t>
+            </w:r>
+            <w:r>
+              <w:rPr>
+                <w:noProof/>
+                <w:color w:val="FF0000"/>
+                <w:lang w:eastAsia="fr-CH"/>
+              </w:rPr>
+              <w:drawing>
+                <wp:inline distT="0" distB="0" distL="0" distR="0" wp14:anchorId="6FB85460" wp14:editId="0D89DEEA">
+                  <wp:extent cx="1333500" cy="314325"/>
+                  <wp:effectExtent l="0" t="0" r="0" b="9525"/>
+                  <wp:docPr id="37" name="Image 37"/>
+                  <wp:cNvGraphicFramePr>
+                    <a:graphicFrameLocks xmlns:a="http://schemas.openxmlformats.org/drawingml/2006/main" noChangeAspect="1"/>
+                  </wp:cNvGraphicFramePr>
+                  <a:graphic xmlns:a="http://schemas.openxmlformats.org/drawingml/2006/main">
+                    <a:graphicData uri="http://schemas.openxmlformats.org/drawingml/2006/picture">
+                      <pic:pic xmlns:pic="http://schemas.openxmlformats.org/drawingml/2006/picture">
+                        <pic:nvPicPr>
+                          <pic:cNvPr id="1" name=""/>
+                          <pic:cNvPicPr/>
+                        </pic:nvPicPr>
+                        <pic:blipFill>
+                          <a:blip r:embed="rId39"/>
+                          <a:stretch>
+                            <a:fillRect/>
+                          </a:stretch>
+                        </pic:blipFill>
+                        <pic:spPr>
+                          <a:xfrm>
+                            <a:off x="0" y="0"/>
+                            <a:ext cx="1333500" cy="314325"/>
+                          </a:xfrm>
+                          <a:prstGeom prst="rect">
+                            <a:avLst/>
+                          </a:prstGeom>
+                        </pic:spPr>
+                      </pic:pic>
+                    </a:graphicData>
+                  </a:graphic>
+                </wp:inline>
+              </w:drawing>
+            </w:r>
+          </w:p>
+        </w:tc>
+      </w:tr>
+      <w:tr>
+        <w:tc>
+          <w:tcPr>
+            <w:tcW w:w="4531" w:type="dxa"/>
+          </w:tcPr>
+          <w:p>
+            <w:r>
+              <w:t>Vision reco</w:t>
+            </w:r>
+          </w:p>
+        </w:tc>
+        <w:tc>
+          <w:tcPr>
+            <w:tcW w:w="4531" w:type="dxa"/>
+          </w:tcPr>
+          <w:p>
+            <w:pPr>
+              <w:rPr>
+                <w:color w:val="FF0000"/>
+              </w:rPr>
+            </w:pPr>
+            <w:r>
+              <w:rPr>
+                <w:color w:val="FF0000"/>
+              </w:rPr>
+              <w:t>Permet de reconnaitre les objects, images et endroits</w:t>
+            </w:r>
+          </w:p>
+        </w:tc>
+      </w:tr>
+      <w:tr>
+        <w:tc>
+          <w:tcPr>
+            <w:tcW w:w="4531" w:type="dxa"/>
+          </w:tcPr>
+          <w:p>
+            <w:r>
+              <w:lastRenderedPageBreak/>
+              <w:t>Look At</w:t>
+            </w:r>
+          </w:p>
+        </w:tc>
+        <w:tc>
+          <w:tcPr>
+            <w:tcW w:w="4531" w:type="dxa"/>
+          </w:tcPr>
+          <w:p>
+            <w:pPr>
+              <w:rPr>
+                <w:color w:val="FF0000"/>
+              </w:rPr>
+            </w:pPr>
+            <w:r>
+              <w:rPr>
+                <w:color w:val="FF0000"/>
+              </w:rPr>
+              <w:t xml:space="preserve">Permet au robot de regarder </w:t>
+            </w:r>
+            <w:r>
+              <w:rPr>
+                <w:color w:val="FF0000"/>
+              </w:rPr>
+              <w:t>vers une position donnée.</w:t>
+            </w:r>
+          </w:p>
+        </w:tc>
+      </w:tr>
+      <w:tr>
+        <w:tc>
+          <w:tcPr>
+            <w:tcW w:w="4531" w:type="dxa"/>
+          </w:tcPr>
+          <w:p>
+            <w:r>
+              <w:t xml:space="preserve">Point at </w:t>
+            </w:r>
+          </w:p>
+        </w:tc>
+        <w:tc>
+          <w:tcPr>
+            <w:tcW w:w="4531" w:type="dxa"/>
+          </w:tcPr>
+          <w:p>
+            <w:pPr>
+              <w:rPr>
+                <w:color w:val="FF0000"/>
+              </w:rPr>
+            </w:pPr>
+            <w:r>
+              <w:rPr>
+                <w:color w:val="FF0000"/>
+              </w:rPr>
+              <w:t>Permet au robot d’indiquer une position</w:t>
+            </w:r>
+          </w:p>
+        </w:tc>
+      </w:tr>
+    </w:tbl>
+    <w:p/>
     <w:p/>
     <w:sectPr>
       <w:pgSz w:w="11906" w:h="16838"/>
@@ -138,6 +3209,264 @@
     </w:lvl>
   </w:abstractNum>
   <w:abstractNum w:abstractNumId="1" w15:restartNumberingAfterBreak="0">
+    <w:nsid w:val="0FE61227"/>
+    <w:multiLevelType w:val="hybridMultilevel"/>
+    <w:tmpl w:val="47586A1E"/>
+    <w:lvl w:ilvl="0" w:tplc="100C001B">
+      <w:start w:val="1"/>
+      <w:numFmt w:val="lowerRoman"/>
+      <w:lvlText w:val="%1."/>
+      <w:lvlJc w:val="right"/>
+      <w:pPr>
+        <w:ind w:left="720" w:hanging="360"/>
+      </w:pPr>
+    </w:lvl>
+    <w:lvl w:ilvl="1" w:tplc="100C0019" w:tentative="1">
+      <w:start w:val="1"/>
+      <w:numFmt w:val="lowerLetter"/>
+      <w:lvlText w:val="%2."/>
+      <w:lvlJc w:val="left"/>
+      <w:pPr>
+        <w:ind w:left="1440" w:hanging="360"/>
+      </w:pPr>
+    </w:lvl>
+    <w:lvl w:ilvl="2" w:tplc="100C001B" w:tentative="1">
+      <w:start w:val="1"/>
+      <w:numFmt w:val="lowerRoman"/>
+      <w:lvlText w:val="%3."/>
+      <w:lvlJc w:val="right"/>
+      <w:pPr>
+        <w:ind w:left="2160" w:hanging="180"/>
+      </w:pPr>
+    </w:lvl>
+    <w:lvl w:ilvl="3" w:tplc="100C000F" w:tentative="1">
+      <w:start w:val="1"/>
+      <w:numFmt w:val="decimal"/>
+      <w:lvlText w:val="%4."/>
+      <w:lvlJc w:val="left"/>
+      <w:pPr>
+        <w:ind w:left="2880" w:hanging="360"/>
+      </w:pPr>
+    </w:lvl>
+    <w:lvl w:ilvl="4" w:tplc="100C0019" w:tentative="1">
+      <w:start w:val="1"/>
+      <w:numFmt w:val="lowerLetter"/>
+      <w:lvlText w:val="%5."/>
+      <w:lvlJc w:val="left"/>
+      <w:pPr>
+        <w:ind w:left="3600" w:hanging="360"/>
+      </w:pPr>
+    </w:lvl>
+    <w:lvl w:ilvl="5" w:tplc="100C001B" w:tentative="1">
+      <w:start w:val="1"/>
+      <w:numFmt w:val="lowerRoman"/>
+      <w:lvlText w:val="%6."/>
+      <w:lvlJc w:val="right"/>
+      <w:pPr>
+        <w:ind w:left="4320" w:hanging="180"/>
+      </w:pPr>
+    </w:lvl>
+    <w:lvl w:ilvl="6" w:tplc="100C000F" w:tentative="1">
+      <w:start w:val="1"/>
+      <w:numFmt w:val="decimal"/>
+      <w:lvlText w:val="%7."/>
+      <w:lvlJc w:val="left"/>
+      <w:pPr>
+        <w:ind w:left="5040" w:hanging="360"/>
+      </w:pPr>
+    </w:lvl>
+    <w:lvl w:ilvl="7" w:tplc="100C0019" w:tentative="1">
+      <w:start w:val="1"/>
+      <w:numFmt w:val="lowerLetter"/>
+      <w:lvlText w:val="%8."/>
+      <w:lvlJc w:val="left"/>
+      <w:pPr>
+        <w:ind w:left="5760" w:hanging="360"/>
+      </w:pPr>
+    </w:lvl>
+    <w:lvl w:ilvl="8" w:tplc="100C001B" w:tentative="1">
+      <w:start w:val="1"/>
+      <w:numFmt w:val="lowerRoman"/>
+      <w:lvlText w:val="%9."/>
+      <w:lvlJc w:val="right"/>
+      <w:pPr>
+        <w:ind w:left="6480" w:hanging="180"/>
+      </w:pPr>
+    </w:lvl>
+  </w:abstractNum>
+  <w:abstractNum w:abstractNumId="2" w15:restartNumberingAfterBreak="0">
+    <w:nsid w:val="11757846"/>
+    <w:multiLevelType w:val="hybridMultilevel"/>
+    <w:tmpl w:val="D16CBEB2"/>
+    <w:lvl w:ilvl="0" w:tplc="100C0019">
+      <w:start w:val="1"/>
+      <w:numFmt w:val="lowerLetter"/>
+      <w:lvlText w:val="%1."/>
+      <w:lvlJc w:val="left"/>
+      <w:pPr>
+        <w:ind w:left="720" w:hanging="360"/>
+      </w:pPr>
+    </w:lvl>
+    <w:lvl w:ilvl="1" w:tplc="100C0019" w:tentative="1">
+      <w:start w:val="1"/>
+      <w:numFmt w:val="lowerLetter"/>
+      <w:lvlText w:val="%2."/>
+      <w:lvlJc w:val="left"/>
+      <w:pPr>
+        <w:ind w:left="1440" w:hanging="360"/>
+      </w:pPr>
+    </w:lvl>
+    <w:lvl w:ilvl="2" w:tplc="100C001B" w:tentative="1">
+      <w:start w:val="1"/>
+      <w:numFmt w:val="lowerRoman"/>
+      <w:lvlText w:val="%3."/>
+      <w:lvlJc w:val="right"/>
+      <w:pPr>
+        <w:ind w:left="2160" w:hanging="180"/>
+      </w:pPr>
+    </w:lvl>
+    <w:lvl w:ilvl="3" w:tplc="100C000F" w:tentative="1">
+      <w:start w:val="1"/>
+      <w:numFmt w:val="decimal"/>
+      <w:lvlText w:val="%4."/>
+      <w:lvlJc w:val="left"/>
+      <w:pPr>
+        <w:ind w:left="2880" w:hanging="360"/>
+      </w:pPr>
+    </w:lvl>
+    <w:lvl w:ilvl="4" w:tplc="100C0019" w:tentative="1">
+      <w:start w:val="1"/>
+      <w:numFmt w:val="lowerLetter"/>
+      <w:lvlText w:val="%5."/>
+      <w:lvlJc w:val="left"/>
+      <w:pPr>
+        <w:ind w:left="3600" w:hanging="360"/>
+      </w:pPr>
+    </w:lvl>
+    <w:lvl w:ilvl="5" w:tplc="100C001B" w:tentative="1">
+      <w:start w:val="1"/>
+      <w:numFmt w:val="lowerRoman"/>
+      <w:lvlText w:val="%6."/>
+      <w:lvlJc w:val="right"/>
+      <w:pPr>
+        <w:ind w:left="4320" w:hanging="180"/>
+      </w:pPr>
+    </w:lvl>
+    <w:lvl w:ilvl="6" w:tplc="100C000F" w:tentative="1">
+      <w:start w:val="1"/>
+      <w:numFmt w:val="decimal"/>
+      <w:lvlText w:val="%7."/>
+      <w:lvlJc w:val="left"/>
+      <w:pPr>
+        <w:ind w:left="5040" w:hanging="360"/>
+      </w:pPr>
+    </w:lvl>
+    <w:lvl w:ilvl="7" w:tplc="100C0019" w:tentative="1">
+      <w:start w:val="1"/>
+      <w:numFmt w:val="lowerLetter"/>
+      <w:lvlText w:val="%8."/>
+      <w:lvlJc w:val="left"/>
+      <w:pPr>
+        <w:ind w:left="5760" w:hanging="360"/>
+      </w:pPr>
+    </w:lvl>
+    <w:lvl w:ilvl="8" w:tplc="100C001B" w:tentative="1">
+      <w:start w:val="1"/>
+      <w:numFmt w:val="lowerRoman"/>
+      <w:lvlText w:val="%9."/>
+      <w:lvlJc w:val="right"/>
+      <w:pPr>
+        <w:ind w:left="6480" w:hanging="180"/>
+      </w:pPr>
+    </w:lvl>
+  </w:abstractNum>
+  <w:abstractNum w:abstractNumId="3" w15:restartNumberingAfterBreak="0">
+    <w:nsid w:val="219F7D06"/>
+    <w:multiLevelType w:val="hybridMultilevel"/>
+    <w:tmpl w:val="47586A1E"/>
+    <w:lvl w:ilvl="0" w:tplc="100C001B">
+      <w:start w:val="1"/>
+      <w:numFmt w:val="lowerRoman"/>
+      <w:lvlText w:val="%1."/>
+      <w:lvlJc w:val="right"/>
+      <w:pPr>
+        <w:ind w:left="720" w:hanging="360"/>
+      </w:pPr>
+    </w:lvl>
+    <w:lvl w:ilvl="1" w:tplc="100C0019" w:tentative="1">
+      <w:start w:val="1"/>
+      <w:numFmt w:val="lowerLetter"/>
+      <w:lvlText w:val="%2."/>
+      <w:lvlJc w:val="left"/>
+      <w:pPr>
+        <w:ind w:left="1440" w:hanging="360"/>
+      </w:pPr>
+    </w:lvl>
+    <w:lvl w:ilvl="2" w:tplc="100C001B" w:tentative="1">
+      <w:start w:val="1"/>
+      <w:numFmt w:val="lowerRoman"/>
+      <w:lvlText w:val="%3."/>
+      <w:lvlJc w:val="right"/>
+      <w:pPr>
+        <w:ind w:left="2160" w:hanging="180"/>
+      </w:pPr>
+    </w:lvl>
+    <w:lvl w:ilvl="3" w:tplc="100C000F" w:tentative="1">
+      <w:start w:val="1"/>
+      <w:numFmt w:val="decimal"/>
+      <w:lvlText w:val="%4."/>
+      <w:lvlJc w:val="left"/>
+      <w:pPr>
+        <w:ind w:left="2880" w:hanging="360"/>
+      </w:pPr>
+    </w:lvl>
+    <w:lvl w:ilvl="4" w:tplc="100C0019" w:tentative="1">
+      <w:start w:val="1"/>
+      <w:numFmt w:val="lowerLetter"/>
+      <w:lvlText w:val="%5."/>
+      <w:lvlJc w:val="left"/>
+      <w:pPr>
+        <w:ind w:left="3600" w:hanging="360"/>
+      </w:pPr>
+    </w:lvl>
+    <w:lvl w:ilvl="5" w:tplc="100C001B" w:tentative="1">
+      <w:start w:val="1"/>
+      <w:numFmt w:val="lowerRoman"/>
+      <w:lvlText w:val="%6."/>
+      <w:lvlJc w:val="right"/>
+      <w:pPr>
+        <w:ind w:left="4320" w:hanging="180"/>
+      </w:pPr>
+    </w:lvl>
+    <w:lvl w:ilvl="6" w:tplc="100C000F" w:tentative="1">
+      <w:start w:val="1"/>
+      <w:numFmt w:val="decimal"/>
+      <w:lvlText w:val="%7."/>
+      <w:lvlJc w:val="left"/>
+      <w:pPr>
+        <w:ind w:left="5040" w:hanging="360"/>
+      </w:pPr>
+    </w:lvl>
+    <w:lvl w:ilvl="7" w:tplc="100C0019" w:tentative="1">
+      <w:start w:val="1"/>
+      <w:numFmt w:val="lowerLetter"/>
+      <w:lvlText w:val="%8."/>
+      <w:lvlJc w:val="left"/>
+      <w:pPr>
+        <w:ind w:left="5760" w:hanging="360"/>
+      </w:pPr>
+    </w:lvl>
+    <w:lvl w:ilvl="8" w:tplc="100C001B" w:tentative="1">
+      <w:start w:val="1"/>
+      <w:numFmt w:val="lowerRoman"/>
+      <w:lvlText w:val="%9."/>
+      <w:lvlJc w:val="right"/>
+      <w:pPr>
+        <w:ind w:left="6480" w:hanging="180"/>
+      </w:pPr>
+    </w:lvl>
+  </w:abstractNum>
+  <w:abstractNum w:abstractNumId="4" w15:restartNumberingAfterBreak="0">
     <w:nsid w:val="23F8235B"/>
     <w:multiLevelType w:val="hybridMultilevel"/>
     <w:tmpl w:val="2E0ABBFC"/>
@@ -223,11 +3552,643 @@
       </w:pPr>
     </w:lvl>
   </w:abstractNum>
+  <w:abstractNum w:abstractNumId="5" w15:restartNumberingAfterBreak="0">
+    <w:nsid w:val="27A641E9"/>
+    <w:multiLevelType w:val="hybridMultilevel"/>
+    <w:tmpl w:val="47586A1E"/>
+    <w:lvl w:ilvl="0" w:tplc="100C001B">
+      <w:start w:val="1"/>
+      <w:numFmt w:val="lowerRoman"/>
+      <w:lvlText w:val="%1."/>
+      <w:lvlJc w:val="right"/>
+      <w:pPr>
+        <w:ind w:left="720" w:hanging="360"/>
+      </w:pPr>
+    </w:lvl>
+    <w:lvl w:ilvl="1" w:tplc="100C0019" w:tentative="1">
+      <w:start w:val="1"/>
+      <w:numFmt w:val="lowerLetter"/>
+      <w:lvlText w:val="%2."/>
+      <w:lvlJc w:val="left"/>
+      <w:pPr>
+        <w:ind w:left="1440" w:hanging="360"/>
+      </w:pPr>
+    </w:lvl>
+    <w:lvl w:ilvl="2" w:tplc="100C001B" w:tentative="1">
+      <w:start w:val="1"/>
+      <w:numFmt w:val="lowerRoman"/>
+      <w:lvlText w:val="%3."/>
+      <w:lvlJc w:val="right"/>
+      <w:pPr>
+        <w:ind w:left="2160" w:hanging="180"/>
+      </w:pPr>
+    </w:lvl>
+    <w:lvl w:ilvl="3" w:tplc="100C000F" w:tentative="1">
+      <w:start w:val="1"/>
+      <w:numFmt w:val="decimal"/>
+      <w:lvlText w:val="%4."/>
+      <w:lvlJc w:val="left"/>
+      <w:pPr>
+        <w:ind w:left="2880" w:hanging="360"/>
+      </w:pPr>
+    </w:lvl>
+    <w:lvl w:ilvl="4" w:tplc="100C0019" w:tentative="1">
+      <w:start w:val="1"/>
+      <w:numFmt w:val="lowerLetter"/>
+      <w:lvlText w:val="%5."/>
+      <w:lvlJc w:val="left"/>
+      <w:pPr>
+        <w:ind w:left="3600" w:hanging="360"/>
+      </w:pPr>
+    </w:lvl>
+    <w:lvl w:ilvl="5" w:tplc="100C001B" w:tentative="1">
+      <w:start w:val="1"/>
+      <w:numFmt w:val="lowerRoman"/>
+      <w:lvlText w:val="%6."/>
+      <w:lvlJc w:val="right"/>
+      <w:pPr>
+        <w:ind w:left="4320" w:hanging="180"/>
+      </w:pPr>
+    </w:lvl>
+    <w:lvl w:ilvl="6" w:tplc="100C000F" w:tentative="1">
+      <w:start w:val="1"/>
+      <w:numFmt w:val="decimal"/>
+      <w:lvlText w:val="%7."/>
+      <w:lvlJc w:val="left"/>
+      <w:pPr>
+        <w:ind w:left="5040" w:hanging="360"/>
+      </w:pPr>
+    </w:lvl>
+    <w:lvl w:ilvl="7" w:tplc="100C0019" w:tentative="1">
+      <w:start w:val="1"/>
+      <w:numFmt w:val="lowerLetter"/>
+      <w:lvlText w:val="%8."/>
+      <w:lvlJc w:val="left"/>
+      <w:pPr>
+        <w:ind w:left="5760" w:hanging="360"/>
+      </w:pPr>
+    </w:lvl>
+    <w:lvl w:ilvl="8" w:tplc="100C001B" w:tentative="1">
+      <w:start w:val="1"/>
+      <w:numFmt w:val="lowerRoman"/>
+      <w:lvlText w:val="%9."/>
+      <w:lvlJc w:val="right"/>
+      <w:pPr>
+        <w:ind w:left="6480" w:hanging="180"/>
+      </w:pPr>
+    </w:lvl>
+  </w:abstractNum>
+  <w:abstractNum w:abstractNumId="6" w15:restartNumberingAfterBreak="0">
+    <w:nsid w:val="3FFD0342"/>
+    <w:multiLevelType w:val="hybridMultilevel"/>
+    <w:tmpl w:val="47586A1E"/>
+    <w:lvl w:ilvl="0" w:tplc="100C001B">
+      <w:start w:val="1"/>
+      <w:numFmt w:val="lowerRoman"/>
+      <w:lvlText w:val="%1."/>
+      <w:lvlJc w:val="right"/>
+      <w:pPr>
+        <w:ind w:left="720" w:hanging="360"/>
+      </w:pPr>
+    </w:lvl>
+    <w:lvl w:ilvl="1" w:tplc="100C0019" w:tentative="1">
+      <w:start w:val="1"/>
+      <w:numFmt w:val="lowerLetter"/>
+      <w:lvlText w:val="%2."/>
+      <w:lvlJc w:val="left"/>
+      <w:pPr>
+        <w:ind w:left="1440" w:hanging="360"/>
+      </w:pPr>
+    </w:lvl>
+    <w:lvl w:ilvl="2" w:tplc="100C001B" w:tentative="1">
+      <w:start w:val="1"/>
+      <w:numFmt w:val="lowerRoman"/>
+      <w:lvlText w:val="%3."/>
+      <w:lvlJc w:val="right"/>
+      <w:pPr>
+        <w:ind w:left="2160" w:hanging="180"/>
+      </w:pPr>
+    </w:lvl>
+    <w:lvl w:ilvl="3" w:tplc="100C000F" w:tentative="1">
+      <w:start w:val="1"/>
+      <w:numFmt w:val="decimal"/>
+      <w:lvlText w:val="%4."/>
+      <w:lvlJc w:val="left"/>
+      <w:pPr>
+        <w:ind w:left="2880" w:hanging="360"/>
+      </w:pPr>
+    </w:lvl>
+    <w:lvl w:ilvl="4" w:tplc="100C0019" w:tentative="1">
+      <w:start w:val="1"/>
+      <w:numFmt w:val="lowerLetter"/>
+      <w:lvlText w:val="%5."/>
+      <w:lvlJc w:val="left"/>
+      <w:pPr>
+        <w:ind w:left="3600" w:hanging="360"/>
+      </w:pPr>
+    </w:lvl>
+    <w:lvl w:ilvl="5" w:tplc="100C001B" w:tentative="1">
+      <w:start w:val="1"/>
+      <w:numFmt w:val="lowerRoman"/>
+      <w:lvlText w:val="%6."/>
+      <w:lvlJc w:val="right"/>
+      <w:pPr>
+        <w:ind w:left="4320" w:hanging="180"/>
+      </w:pPr>
+    </w:lvl>
+    <w:lvl w:ilvl="6" w:tplc="100C000F" w:tentative="1">
+      <w:start w:val="1"/>
+      <w:numFmt w:val="decimal"/>
+      <w:lvlText w:val="%7."/>
+      <w:lvlJc w:val="left"/>
+      <w:pPr>
+        <w:ind w:left="5040" w:hanging="360"/>
+      </w:pPr>
+    </w:lvl>
+    <w:lvl w:ilvl="7" w:tplc="100C0019" w:tentative="1">
+      <w:start w:val="1"/>
+      <w:numFmt w:val="lowerLetter"/>
+      <w:lvlText w:val="%8."/>
+      <w:lvlJc w:val="left"/>
+      <w:pPr>
+        <w:ind w:left="5760" w:hanging="360"/>
+      </w:pPr>
+    </w:lvl>
+    <w:lvl w:ilvl="8" w:tplc="100C001B" w:tentative="1">
+      <w:start w:val="1"/>
+      <w:numFmt w:val="lowerRoman"/>
+      <w:lvlText w:val="%9."/>
+      <w:lvlJc w:val="right"/>
+      <w:pPr>
+        <w:ind w:left="6480" w:hanging="180"/>
+      </w:pPr>
+    </w:lvl>
+  </w:abstractNum>
+  <w:abstractNum w:abstractNumId="7" w15:restartNumberingAfterBreak="0">
+    <w:nsid w:val="43FC5406"/>
+    <w:multiLevelType w:val="hybridMultilevel"/>
+    <w:tmpl w:val="47586A1E"/>
+    <w:lvl w:ilvl="0" w:tplc="100C001B">
+      <w:start w:val="1"/>
+      <w:numFmt w:val="lowerRoman"/>
+      <w:lvlText w:val="%1."/>
+      <w:lvlJc w:val="right"/>
+      <w:pPr>
+        <w:ind w:left="720" w:hanging="360"/>
+      </w:pPr>
+    </w:lvl>
+    <w:lvl w:ilvl="1" w:tplc="100C0019" w:tentative="1">
+      <w:start w:val="1"/>
+      <w:numFmt w:val="lowerLetter"/>
+      <w:lvlText w:val="%2."/>
+      <w:lvlJc w:val="left"/>
+      <w:pPr>
+        <w:ind w:left="1440" w:hanging="360"/>
+      </w:pPr>
+    </w:lvl>
+    <w:lvl w:ilvl="2" w:tplc="100C001B" w:tentative="1">
+      <w:start w:val="1"/>
+      <w:numFmt w:val="lowerRoman"/>
+      <w:lvlText w:val="%3."/>
+      <w:lvlJc w:val="right"/>
+      <w:pPr>
+        <w:ind w:left="2160" w:hanging="180"/>
+      </w:pPr>
+    </w:lvl>
+    <w:lvl w:ilvl="3" w:tplc="100C000F" w:tentative="1">
+      <w:start w:val="1"/>
+      <w:numFmt w:val="decimal"/>
+      <w:lvlText w:val="%4."/>
+      <w:lvlJc w:val="left"/>
+      <w:pPr>
+        <w:ind w:left="2880" w:hanging="360"/>
+      </w:pPr>
+    </w:lvl>
+    <w:lvl w:ilvl="4" w:tplc="100C0019" w:tentative="1">
+      <w:start w:val="1"/>
+      <w:numFmt w:val="lowerLetter"/>
+      <w:lvlText w:val="%5."/>
+      <w:lvlJc w:val="left"/>
+      <w:pPr>
+        <w:ind w:left="3600" w:hanging="360"/>
+      </w:pPr>
+    </w:lvl>
+    <w:lvl w:ilvl="5" w:tplc="100C001B" w:tentative="1">
+      <w:start w:val="1"/>
+      <w:numFmt w:val="lowerRoman"/>
+      <w:lvlText w:val="%6."/>
+      <w:lvlJc w:val="right"/>
+      <w:pPr>
+        <w:ind w:left="4320" w:hanging="180"/>
+      </w:pPr>
+    </w:lvl>
+    <w:lvl w:ilvl="6" w:tplc="100C000F" w:tentative="1">
+      <w:start w:val="1"/>
+      <w:numFmt w:val="decimal"/>
+      <w:lvlText w:val="%7."/>
+      <w:lvlJc w:val="left"/>
+      <w:pPr>
+        <w:ind w:left="5040" w:hanging="360"/>
+      </w:pPr>
+    </w:lvl>
+    <w:lvl w:ilvl="7" w:tplc="100C0019" w:tentative="1">
+      <w:start w:val="1"/>
+      <w:numFmt w:val="lowerLetter"/>
+      <w:lvlText w:val="%8."/>
+      <w:lvlJc w:val="left"/>
+      <w:pPr>
+        <w:ind w:left="5760" w:hanging="360"/>
+      </w:pPr>
+    </w:lvl>
+    <w:lvl w:ilvl="8" w:tplc="100C001B" w:tentative="1">
+      <w:start w:val="1"/>
+      <w:numFmt w:val="lowerRoman"/>
+      <w:lvlText w:val="%9."/>
+      <w:lvlJc w:val="right"/>
+      <w:pPr>
+        <w:ind w:left="6480" w:hanging="180"/>
+      </w:pPr>
+    </w:lvl>
+  </w:abstractNum>
+  <w:abstractNum w:abstractNumId="8" w15:restartNumberingAfterBreak="0">
+    <w:nsid w:val="4F774FDE"/>
+    <w:multiLevelType w:val="hybridMultilevel"/>
+    <w:tmpl w:val="47586A1E"/>
+    <w:lvl w:ilvl="0" w:tplc="100C001B">
+      <w:start w:val="1"/>
+      <w:numFmt w:val="lowerRoman"/>
+      <w:lvlText w:val="%1."/>
+      <w:lvlJc w:val="right"/>
+      <w:pPr>
+        <w:ind w:left="720" w:hanging="360"/>
+      </w:pPr>
+    </w:lvl>
+    <w:lvl w:ilvl="1" w:tplc="100C0019" w:tentative="1">
+      <w:start w:val="1"/>
+      <w:numFmt w:val="lowerLetter"/>
+      <w:lvlText w:val="%2."/>
+      <w:lvlJc w:val="left"/>
+      <w:pPr>
+        <w:ind w:left="1440" w:hanging="360"/>
+      </w:pPr>
+    </w:lvl>
+    <w:lvl w:ilvl="2" w:tplc="100C001B" w:tentative="1">
+      <w:start w:val="1"/>
+      <w:numFmt w:val="lowerRoman"/>
+      <w:lvlText w:val="%3."/>
+      <w:lvlJc w:val="right"/>
+      <w:pPr>
+        <w:ind w:left="2160" w:hanging="180"/>
+      </w:pPr>
+    </w:lvl>
+    <w:lvl w:ilvl="3" w:tplc="100C000F" w:tentative="1">
+      <w:start w:val="1"/>
+      <w:numFmt w:val="decimal"/>
+      <w:lvlText w:val="%4."/>
+      <w:lvlJc w:val="left"/>
+      <w:pPr>
+        <w:ind w:left="2880" w:hanging="360"/>
+      </w:pPr>
+    </w:lvl>
+    <w:lvl w:ilvl="4" w:tplc="100C0019" w:tentative="1">
+      <w:start w:val="1"/>
+      <w:numFmt w:val="lowerLetter"/>
+      <w:lvlText w:val="%5."/>
+      <w:lvlJc w:val="left"/>
+      <w:pPr>
+        <w:ind w:left="3600" w:hanging="360"/>
+      </w:pPr>
+    </w:lvl>
+    <w:lvl w:ilvl="5" w:tplc="100C001B" w:tentative="1">
+      <w:start w:val="1"/>
+      <w:numFmt w:val="lowerRoman"/>
+      <w:lvlText w:val="%6."/>
+      <w:lvlJc w:val="right"/>
+      <w:pPr>
+        <w:ind w:left="4320" w:hanging="180"/>
+      </w:pPr>
+    </w:lvl>
+    <w:lvl w:ilvl="6" w:tplc="100C000F" w:tentative="1">
+      <w:start w:val="1"/>
+      <w:numFmt w:val="decimal"/>
+      <w:lvlText w:val="%7."/>
+      <w:lvlJc w:val="left"/>
+      <w:pPr>
+        <w:ind w:left="5040" w:hanging="360"/>
+      </w:pPr>
+    </w:lvl>
+    <w:lvl w:ilvl="7" w:tplc="100C0019" w:tentative="1">
+      <w:start w:val="1"/>
+      <w:numFmt w:val="lowerLetter"/>
+      <w:lvlText w:val="%8."/>
+      <w:lvlJc w:val="left"/>
+      <w:pPr>
+        <w:ind w:left="5760" w:hanging="360"/>
+      </w:pPr>
+    </w:lvl>
+    <w:lvl w:ilvl="8" w:tplc="100C001B" w:tentative="1">
+      <w:start w:val="1"/>
+      <w:numFmt w:val="lowerRoman"/>
+      <w:lvlText w:val="%9."/>
+      <w:lvlJc w:val="right"/>
+      <w:pPr>
+        <w:ind w:left="6480" w:hanging="180"/>
+      </w:pPr>
+    </w:lvl>
+  </w:abstractNum>
+  <w:abstractNum w:abstractNumId="9" w15:restartNumberingAfterBreak="0">
+    <w:nsid w:val="52F30784"/>
+    <w:multiLevelType w:val="multilevel"/>
+    <w:tmpl w:val="100C001F"/>
+    <w:lvl w:ilvl="0">
+      <w:start w:val="1"/>
+      <w:numFmt w:val="decimal"/>
+      <w:lvlText w:val="%1."/>
+      <w:lvlJc w:val="left"/>
+      <w:pPr>
+        <w:ind w:left="360" w:hanging="360"/>
+      </w:pPr>
+    </w:lvl>
+    <w:lvl w:ilvl="1">
+      <w:start w:val="1"/>
+      <w:numFmt w:val="decimal"/>
+      <w:lvlText w:val="%1.%2."/>
+      <w:lvlJc w:val="left"/>
+      <w:pPr>
+        <w:ind w:left="792" w:hanging="432"/>
+      </w:pPr>
+    </w:lvl>
+    <w:lvl w:ilvl="2">
+      <w:start w:val="1"/>
+      <w:numFmt w:val="decimal"/>
+      <w:lvlText w:val="%1.%2.%3."/>
+      <w:lvlJc w:val="left"/>
+      <w:pPr>
+        <w:ind w:left="1224" w:hanging="504"/>
+      </w:pPr>
+    </w:lvl>
+    <w:lvl w:ilvl="3">
+      <w:start w:val="1"/>
+      <w:numFmt w:val="decimal"/>
+      <w:lvlText w:val="%1.%2.%3.%4."/>
+      <w:lvlJc w:val="left"/>
+      <w:pPr>
+        <w:ind w:left="1728" w:hanging="648"/>
+      </w:pPr>
+    </w:lvl>
+    <w:lvl w:ilvl="4">
+      <w:start w:val="1"/>
+      <w:numFmt w:val="decimal"/>
+      <w:lvlText w:val="%1.%2.%3.%4.%5."/>
+      <w:lvlJc w:val="left"/>
+      <w:pPr>
+        <w:ind w:left="2232" w:hanging="792"/>
+      </w:pPr>
+    </w:lvl>
+    <w:lvl w:ilvl="5">
+      <w:start w:val="1"/>
+      <w:numFmt w:val="decimal"/>
+      <w:lvlText w:val="%1.%2.%3.%4.%5.%6."/>
+      <w:lvlJc w:val="left"/>
+      <w:pPr>
+        <w:ind w:left="2736" w:hanging="936"/>
+      </w:pPr>
+    </w:lvl>
+    <w:lvl w:ilvl="6">
+      <w:start w:val="1"/>
+      <w:numFmt w:val="decimal"/>
+      <w:lvlText w:val="%1.%2.%3.%4.%5.%6.%7."/>
+      <w:lvlJc w:val="left"/>
+      <w:pPr>
+        <w:ind w:left="3240" w:hanging="1080"/>
+      </w:pPr>
+    </w:lvl>
+    <w:lvl w:ilvl="7">
+      <w:start w:val="1"/>
+      <w:numFmt w:val="decimal"/>
+      <w:lvlText w:val="%1.%2.%3.%4.%5.%6.%7.%8."/>
+      <w:lvlJc w:val="left"/>
+      <w:pPr>
+        <w:ind w:left="3744" w:hanging="1224"/>
+      </w:pPr>
+    </w:lvl>
+    <w:lvl w:ilvl="8">
+      <w:start w:val="1"/>
+      <w:numFmt w:val="decimal"/>
+      <w:lvlText w:val="%1.%2.%3.%4.%5.%6.%7.%8.%9."/>
+      <w:lvlJc w:val="left"/>
+      <w:pPr>
+        <w:ind w:left="4320" w:hanging="1440"/>
+      </w:pPr>
+    </w:lvl>
+  </w:abstractNum>
+  <w:abstractNum w:abstractNumId="10" w15:restartNumberingAfterBreak="0">
+    <w:nsid w:val="743F5BA0"/>
+    <w:multiLevelType w:val="multilevel"/>
+    <w:tmpl w:val="100C001F"/>
+    <w:lvl w:ilvl="0">
+      <w:start w:val="1"/>
+      <w:numFmt w:val="decimal"/>
+      <w:lvlText w:val="%1."/>
+      <w:lvlJc w:val="left"/>
+      <w:pPr>
+        <w:ind w:left="360" w:hanging="360"/>
+      </w:pPr>
+    </w:lvl>
+    <w:lvl w:ilvl="1">
+      <w:start w:val="1"/>
+      <w:numFmt w:val="decimal"/>
+      <w:lvlText w:val="%1.%2."/>
+      <w:lvlJc w:val="left"/>
+      <w:pPr>
+        <w:ind w:left="792" w:hanging="432"/>
+      </w:pPr>
+    </w:lvl>
+    <w:lvl w:ilvl="2">
+      <w:start w:val="1"/>
+      <w:numFmt w:val="decimal"/>
+      <w:lvlText w:val="%1.%2.%3."/>
+      <w:lvlJc w:val="left"/>
+      <w:pPr>
+        <w:ind w:left="1224" w:hanging="504"/>
+      </w:pPr>
+    </w:lvl>
+    <w:lvl w:ilvl="3">
+      <w:start w:val="1"/>
+      <w:numFmt w:val="decimal"/>
+      <w:lvlText w:val="%1.%2.%3.%4."/>
+      <w:lvlJc w:val="left"/>
+      <w:pPr>
+        <w:ind w:left="1728" w:hanging="648"/>
+      </w:pPr>
+    </w:lvl>
+    <w:lvl w:ilvl="4">
+      <w:start w:val="1"/>
+      <w:numFmt w:val="decimal"/>
+      <w:lvlText w:val="%1.%2.%3.%4.%5."/>
+      <w:lvlJc w:val="left"/>
+      <w:pPr>
+        <w:ind w:left="2232" w:hanging="792"/>
+      </w:pPr>
+    </w:lvl>
+    <w:lvl w:ilvl="5">
+      <w:start w:val="1"/>
+      <w:numFmt w:val="decimal"/>
+      <w:lvlText w:val="%1.%2.%3.%4.%5.%6."/>
+      <w:lvlJc w:val="left"/>
+      <w:pPr>
+        <w:ind w:left="2736" w:hanging="936"/>
+      </w:pPr>
+    </w:lvl>
+    <w:lvl w:ilvl="6">
+      <w:start w:val="1"/>
+      <w:numFmt w:val="decimal"/>
+      <w:lvlText w:val="%1.%2.%3.%4.%5.%6.%7."/>
+      <w:lvlJc w:val="left"/>
+      <w:pPr>
+        <w:ind w:left="3240" w:hanging="1080"/>
+      </w:pPr>
+    </w:lvl>
+    <w:lvl w:ilvl="7">
+      <w:start w:val="1"/>
+      <w:numFmt w:val="decimal"/>
+      <w:lvlText w:val="%1.%2.%3.%4.%5.%6.%7.%8."/>
+      <w:lvlJc w:val="left"/>
+      <w:pPr>
+        <w:ind w:left="3744" w:hanging="1224"/>
+      </w:pPr>
+    </w:lvl>
+    <w:lvl w:ilvl="8">
+      <w:start w:val="1"/>
+      <w:numFmt w:val="decimal"/>
+      <w:lvlText w:val="%1.%2.%3.%4.%5.%6.%7.%8.%9."/>
+      <w:lvlJc w:val="left"/>
+      <w:pPr>
+        <w:ind w:left="4320" w:hanging="1440"/>
+      </w:pPr>
+    </w:lvl>
+  </w:abstractNum>
+  <w:abstractNum w:abstractNumId="11" w15:restartNumberingAfterBreak="0">
+    <w:nsid w:val="7C231003"/>
+    <w:multiLevelType w:val="hybridMultilevel"/>
+    <w:tmpl w:val="47586A1E"/>
+    <w:lvl w:ilvl="0" w:tplc="100C001B">
+      <w:start w:val="1"/>
+      <w:numFmt w:val="lowerRoman"/>
+      <w:lvlText w:val="%1."/>
+      <w:lvlJc w:val="right"/>
+      <w:pPr>
+        <w:ind w:left="720" w:hanging="360"/>
+      </w:pPr>
+    </w:lvl>
+    <w:lvl w:ilvl="1" w:tplc="100C0019" w:tentative="1">
+      <w:start w:val="1"/>
+      <w:numFmt w:val="lowerLetter"/>
+      <w:lvlText w:val="%2."/>
+      <w:lvlJc w:val="left"/>
+      <w:pPr>
+        <w:ind w:left="1440" w:hanging="360"/>
+      </w:pPr>
+    </w:lvl>
+    <w:lvl w:ilvl="2" w:tplc="100C001B" w:tentative="1">
+      <w:start w:val="1"/>
+      <w:numFmt w:val="lowerRoman"/>
+      <w:lvlText w:val="%3."/>
+      <w:lvlJc w:val="right"/>
+      <w:pPr>
+        <w:ind w:left="2160" w:hanging="180"/>
+      </w:pPr>
+    </w:lvl>
+    <w:lvl w:ilvl="3" w:tplc="100C000F" w:tentative="1">
+      <w:start w:val="1"/>
+      <w:numFmt w:val="decimal"/>
+      <w:lvlText w:val="%4."/>
+      <w:lvlJc w:val="left"/>
+      <w:pPr>
+        <w:ind w:left="2880" w:hanging="360"/>
+      </w:pPr>
+    </w:lvl>
+    <w:lvl w:ilvl="4" w:tplc="100C0019" w:tentative="1">
+      <w:start w:val="1"/>
+      <w:numFmt w:val="lowerLetter"/>
+      <w:lvlText w:val="%5."/>
+      <w:lvlJc w:val="left"/>
+      <w:pPr>
+        <w:ind w:left="3600" w:hanging="360"/>
+      </w:pPr>
+    </w:lvl>
+    <w:lvl w:ilvl="5" w:tplc="100C001B" w:tentative="1">
+      <w:start w:val="1"/>
+      <w:numFmt w:val="lowerRoman"/>
+      <w:lvlText w:val="%6."/>
+      <w:lvlJc w:val="right"/>
+      <w:pPr>
+        <w:ind w:left="4320" w:hanging="180"/>
+      </w:pPr>
+    </w:lvl>
+    <w:lvl w:ilvl="6" w:tplc="100C000F" w:tentative="1">
+      <w:start w:val="1"/>
+      <w:numFmt w:val="decimal"/>
+      <w:lvlText w:val="%7."/>
+      <w:lvlJc w:val="left"/>
+      <w:pPr>
+        <w:ind w:left="5040" w:hanging="360"/>
+      </w:pPr>
+    </w:lvl>
+    <w:lvl w:ilvl="7" w:tplc="100C0019" w:tentative="1">
+      <w:start w:val="1"/>
+      <w:numFmt w:val="lowerLetter"/>
+      <w:lvlText w:val="%8."/>
+      <w:lvlJc w:val="left"/>
+      <w:pPr>
+        <w:ind w:left="5760" w:hanging="360"/>
+      </w:pPr>
+    </w:lvl>
+    <w:lvl w:ilvl="8" w:tplc="100C001B" w:tentative="1">
+      <w:start w:val="1"/>
+      <w:numFmt w:val="lowerRoman"/>
+      <w:lvlText w:val="%9."/>
+      <w:lvlJc w:val="right"/>
+      <w:pPr>
+        <w:ind w:left="6480" w:hanging="180"/>
+      </w:pPr>
+    </w:lvl>
+  </w:abstractNum>
   <w:num w:numId="1">
-    <w:abstractNumId w:val="1"/>
+    <w:abstractNumId w:val="4"/>
   </w:num>
   <w:num w:numId="2">
     <w:abstractNumId w:val="0"/>
+  </w:num>
+  <w:num w:numId="3">
+    <w:abstractNumId w:val="10"/>
+  </w:num>
+  <w:num w:numId="4">
+    <w:abstractNumId w:val="9"/>
+  </w:num>
+  <w:num w:numId="5">
+    <w:abstractNumId w:val="2"/>
+  </w:num>
+  <w:num w:numId="6">
+    <w:abstractNumId w:val="6"/>
+  </w:num>
+  <w:num w:numId="7">
+    <w:abstractNumId w:val="8"/>
+  </w:num>
+  <w:num w:numId="8">
+    <w:abstractNumId w:val="3"/>
+  </w:num>
+  <w:num w:numId="9">
+    <w:abstractNumId w:val="7"/>
+  </w:num>
+  <w:num w:numId="10">
+    <w:abstractNumId w:val="1"/>
+  </w:num>
+  <w:num w:numId="11">
+    <w:abstractNumId w:val="5"/>
+  </w:num>
+  <w:num w:numId="12">
+    <w:abstractNumId w:val="11"/>
   </w:num>
 </w:numbering>
 </file>
@@ -692,6 +4653,68 @@
       <w:color w:val="2E74B5" w:themeColor="accent1" w:themeShade="BF"/>
     </w:rPr>
   </w:style>
+  <w:style w:type="paragraph" w:styleId="Titre5">
+    <w:name w:val="heading 5"/>
+    <w:basedOn w:val="Normal"/>
+    <w:next w:val="Normal"/>
+    <w:link w:val="Titre5Car"/>
+    <w:uiPriority w:val="9"/>
+    <w:unhideWhenUsed/>
+    <w:qFormat/>
+    <w:rsid w:val="00190AD7"/>
+    <w:pPr>
+      <w:keepNext/>
+      <w:keepLines/>
+      <w:spacing w:before="40" w:after="0"/>
+      <w:outlineLvl w:val="4"/>
+    </w:pPr>
+    <w:rPr>
+      <w:rFonts w:asciiTheme="majorHAnsi" w:eastAsiaTheme="majorEastAsia" w:hAnsiTheme="majorHAnsi" w:cstheme="majorBidi"/>
+      <w:color w:val="2E74B5" w:themeColor="accent1" w:themeShade="BF"/>
+    </w:rPr>
+  </w:style>
+  <w:style w:type="paragraph" w:styleId="Titre6">
+    <w:name w:val="heading 6"/>
+    <w:basedOn w:val="Normal"/>
+    <w:next w:val="Normal"/>
+    <w:link w:val="Titre6Car"/>
+    <w:uiPriority w:val="9"/>
+    <w:unhideWhenUsed/>
+    <w:qFormat/>
+    <w:rsid w:val="00190AD7"/>
+    <w:pPr>
+      <w:keepNext/>
+      <w:keepLines/>
+      <w:spacing w:before="40" w:after="0"/>
+      <w:outlineLvl w:val="5"/>
+    </w:pPr>
+    <w:rPr>
+      <w:rFonts w:asciiTheme="majorHAnsi" w:eastAsiaTheme="majorEastAsia" w:hAnsiTheme="majorHAnsi" w:cstheme="majorBidi"/>
+      <w:color w:val="1F4D78" w:themeColor="accent1" w:themeShade="7F"/>
+    </w:rPr>
+  </w:style>
+  <w:style w:type="paragraph" w:styleId="Titre7">
+    <w:name w:val="heading 7"/>
+    <w:basedOn w:val="Normal"/>
+    <w:next w:val="Normal"/>
+    <w:link w:val="Titre7Car"/>
+    <w:uiPriority w:val="9"/>
+    <w:unhideWhenUsed/>
+    <w:qFormat/>
+    <w:rsid w:val="00190AD7"/>
+    <w:pPr>
+      <w:keepNext/>
+      <w:keepLines/>
+      <w:spacing w:before="40" w:after="0"/>
+      <w:outlineLvl w:val="6"/>
+    </w:pPr>
+    <w:rPr>
+      <w:rFonts w:asciiTheme="majorHAnsi" w:eastAsiaTheme="majorEastAsia" w:hAnsiTheme="majorHAnsi" w:cstheme="majorBidi"/>
+      <w:i/>
+      <w:iCs/>
+      <w:color w:val="1F4D78" w:themeColor="accent1" w:themeShade="7F"/>
+    </w:rPr>
+  </w:style>
   <w:style w:type="character" w:default="1" w:styleId="Policepardfaut">
     <w:name w:val="Default Paragraph Font"/>
     <w:uiPriority w:val="1"/>
@@ -768,6 +4791,60 @@
       <w:ind w:left="720"/>
       <w:contextualSpacing/>
     </w:pPr>
+  </w:style>
+  <w:style w:type="character" w:customStyle="1" w:styleId="Titre5Car">
+    <w:name w:val="Titre 5 Car"/>
+    <w:basedOn w:val="Policepardfaut"/>
+    <w:link w:val="Titre5"/>
+    <w:uiPriority w:val="9"/>
+    <w:rsid w:val="00190AD7"/>
+    <w:rPr>
+      <w:rFonts w:asciiTheme="majorHAnsi" w:eastAsiaTheme="majorEastAsia" w:hAnsiTheme="majorHAnsi" w:cstheme="majorBidi"/>
+      <w:color w:val="2E74B5" w:themeColor="accent1" w:themeShade="BF"/>
+    </w:rPr>
+  </w:style>
+  <w:style w:type="table" w:styleId="Grilledutableau">
+    <w:name w:val="Table Grid"/>
+    <w:basedOn w:val="TableauNormal"/>
+    <w:uiPriority w:val="39"/>
+    <w:rsid w:val="00190AD7"/>
+    <w:pPr>
+      <w:spacing w:after="0" w:line="240" w:lineRule="auto"/>
+    </w:pPr>
+    <w:tblPr>
+      <w:tblBorders>
+        <w:top w:val="single" w:sz="4" w:space="0" w:color="auto"/>
+        <w:left w:val="single" w:sz="4" w:space="0" w:color="auto"/>
+        <w:bottom w:val="single" w:sz="4" w:space="0" w:color="auto"/>
+        <w:right w:val="single" w:sz="4" w:space="0" w:color="auto"/>
+        <w:insideH w:val="single" w:sz="4" w:space="0" w:color="auto"/>
+        <w:insideV w:val="single" w:sz="4" w:space="0" w:color="auto"/>
+      </w:tblBorders>
+    </w:tblPr>
+  </w:style>
+  <w:style w:type="character" w:customStyle="1" w:styleId="Titre6Car">
+    <w:name w:val="Titre 6 Car"/>
+    <w:basedOn w:val="Policepardfaut"/>
+    <w:link w:val="Titre6"/>
+    <w:uiPriority w:val="9"/>
+    <w:rsid w:val="00190AD7"/>
+    <w:rPr>
+      <w:rFonts w:asciiTheme="majorHAnsi" w:eastAsiaTheme="majorEastAsia" w:hAnsiTheme="majorHAnsi" w:cstheme="majorBidi"/>
+      <w:color w:val="1F4D78" w:themeColor="accent1" w:themeShade="7F"/>
+    </w:rPr>
+  </w:style>
+  <w:style w:type="character" w:customStyle="1" w:styleId="Titre7Car">
+    <w:name w:val="Titre 7 Car"/>
+    <w:basedOn w:val="Policepardfaut"/>
+    <w:link w:val="Titre7"/>
+    <w:uiPriority w:val="9"/>
+    <w:rsid w:val="00190AD7"/>
+    <w:rPr>
+      <w:rFonts w:asciiTheme="majorHAnsi" w:eastAsiaTheme="majorEastAsia" w:hAnsiTheme="majorHAnsi" w:cstheme="majorBidi"/>
+      <w:i/>
+      <w:iCs/>
+      <w:color w:val="1F4D78" w:themeColor="accent1" w:themeShade="7F"/>
+    </w:rPr>
   </w:style>
 </w:styles>
 </file>

</xml_diff>